<commit_message>
Add more write up
</commit_message>
<xml_diff>
--- a/p3/problem2.docx
+++ b/p3/problem2.docx
@@ -749,7 +749,7 @@
             <w:rPr>
               <w:rFonts w:ascii="Cambria Math" w:hAnsi="Cambria Math"/>
             </w:rPr>
-            <m:t>dis</m:t>
+            <m:t>margi</m:t>
           </m:r>
           <m:sSub>
             <m:sSubPr>
@@ -765,7 +765,7 @@
                 <w:rPr>
                   <w:rFonts w:ascii="Cambria Math" w:hAnsi="Cambria Math"/>
                 </w:rPr>
-                <m:t>t</m:t>
+                <m:t>n</m:t>
               </m:r>
             </m:e>
             <m:sub>
@@ -1470,68 +1470,16 @@
         </m:r>
       </m:oMath>
       <w:r>
-        <w:t xml:space="preserve"> coordinates. Thus, given that </w:t>
-      </w:r>
-      <m:oMath>
-        <m:sSub>
-          <m:sSubPr>
-            <m:ctrlPr>
-              <w:rPr>
-                <w:rFonts w:ascii="Cambria Math" w:hAnsi="Cambria Math"/>
-                <w:b/>
-                <w:i/>
-              </w:rPr>
-            </m:ctrlPr>
-          </m:sSubPr>
-          <m:e>
-            <m:r>
-              <m:rPr>
-                <m:sty m:val="bi"/>
-              </m:rPr>
-              <w:rPr>
-                <w:rFonts w:ascii="Cambria Math" w:hAnsi="Cambria Math"/>
-              </w:rPr>
-              <m:t>x</m:t>
-            </m:r>
-          </m:e>
-          <m:sub>
-            <m:r>
-              <m:rPr>
-                <m:sty m:val="bi"/>
-              </m:rPr>
-              <w:rPr>
-                <w:rFonts w:ascii="Cambria Math" w:hAnsi="Cambria Math"/>
-              </w:rPr>
-              <m:t>i</m:t>
-            </m:r>
-          </m:sub>
-        </m:sSub>
-      </m:oMath>
-      <w:r>
-        <w:t xml:space="preserve"> is separable</w:t>
-      </w:r>
-      <w:r>
-        <w:t xml:space="preserve"> by</w:t>
-      </w:r>
-      <m:oMath>
-        <m:r>
-          <w:rPr>
-            <w:rFonts w:ascii="Cambria Math" w:hAnsi="Cambria Math"/>
-          </w:rPr>
-          <m:t xml:space="preserve"> </m:t>
-        </m:r>
-        <m:r>
-          <m:rPr>
-            <m:sty m:val="bi"/>
-          </m:rPr>
-          <w:rPr>
-            <w:rFonts w:ascii="Cambria Math" w:hAnsi="Cambria Math"/>
-          </w:rPr>
-          <m:t>w</m:t>
-        </m:r>
-      </m:oMath>
-      <w:r>
-        <w:t>, we have the following inequality:</w:t>
+        <w:t xml:space="preserve"> coordinates. </w:t>
+      </w:r>
+      <w:r>
+        <w:rPr>
+          <w:rFonts w:hint="eastAsia"/>
+        </w:rPr>
+        <w:t xml:space="preserve">Thus, </w:t>
+      </w:r>
+      <w:r>
+        <w:t>we know:</w:t>
       </w:r>
     </w:p>
     <w:p>
@@ -2010,6 +1958,12 @@
         <w:t xml:space="preserve">. Effectively, this means that the second part of our summation is merely the </w:t>
       </w:r>
       <m:oMath>
+        <m:r>
+          <w:rPr>
+            <w:rFonts w:ascii="Cambria Math" w:hAnsi="Cambria Math"/>
+          </w:rPr>
+          <m:t>(</m:t>
+        </m:r>
         <m:sSup>
           <m:sSupPr>
             <m:ctrlPr>
@@ -2024,7 +1978,7 @@
               <w:rPr>
                 <w:rFonts w:ascii="Cambria Math" w:hAnsi="Cambria Math"/>
               </w:rPr>
-              <m:t>i</m:t>
+              <m:t>i+n)</m:t>
             </m:r>
           </m:e>
           <m:sup>
@@ -2062,7 +2016,78 @@
         </m:acc>
       </m:oMath>
       <w:r>
-        <w:t xml:space="preserve"> multiplied with</w:t>
+        <w:t xml:space="preserve"> multiplied </w:t>
+      </w:r>
+      <w:r>
+        <w:t>with</w:t>
+      </w:r>
+      <m:oMath>
+        <m:sSub>
+          <m:sSubPr>
+            <m:ctrlPr>
+              <w:rPr>
+                <w:rFonts w:ascii="Cambria Math" w:hAnsi="Cambria Math"/>
+                <w:i/>
+              </w:rPr>
+            </m:ctrlPr>
+          </m:sSubPr>
+          <m:e>
+            <m:r>
+              <w:rPr>
+                <w:rFonts w:ascii="Cambria Math" w:hAnsi="Cambria Math"/>
+              </w:rPr>
+              <m:t xml:space="preserve"> </m:t>
+            </m:r>
+            <m:acc>
+              <m:accPr>
+                <m:chr m:val="̃"/>
+                <m:ctrlPr>
+                  <w:rPr>
+                    <w:rFonts w:ascii="Cambria Math" w:hAnsi="Cambria Math"/>
+                    <w:i/>
+                  </w:rPr>
+                </m:ctrlPr>
+              </m:accPr>
+              <m:e>
+                <m:r>
+                  <w:rPr>
+                    <w:rFonts w:ascii="Cambria Math" w:hAnsi="Cambria Math"/>
+                  </w:rPr>
+                  <m:t>x</m:t>
+                </m:r>
+              </m:e>
+            </m:acc>
+          </m:e>
+          <m:sub>
+            <m:r>
+              <w:rPr>
+                <w:rFonts w:ascii="Cambria Math" w:hAnsi="Cambria Math"/>
+              </w:rPr>
+              <m:t>i</m:t>
+            </m:r>
+            <m:d>
+              <m:dPr>
+                <m:ctrlPr>
+                  <w:rPr>
+                    <w:rFonts w:ascii="Cambria Math" w:hAnsi="Cambria Math"/>
+                    <w:i/>
+                  </w:rPr>
+                </m:ctrlPr>
+              </m:dPr>
+              <m:e>
+                <m:r>
+                  <w:rPr>
+                    <w:rFonts w:ascii="Cambria Math" w:hAnsi="Cambria Math"/>
+                  </w:rPr>
+                  <m:t>i+n</m:t>
+                </m:r>
+              </m:e>
+            </m:d>
+          </m:sub>
+        </m:sSub>
+      </m:oMath>
+      <w:r>
+        <w:t>, which is</w:t>
       </w:r>
       <m:oMath>
         <m:r>
@@ -2625,7 +2650,7 @@
             <w:rPr>
               <w:rFonts w:ascii="Cambria Math" w:hAnsi="Cambria Math"/>
             </w:rPr>
-            <m:t>dis</m:t>
+            <m:t>margi</m:t>
           </m:r>
           <m:sSub>
             <m:sSubPr>
@@ -2641,7 +2666,7 @@
                 <w:rPr>
                   <w:rFonts w:ascii="Cambria Math" w:hAnsi="Cambria Math"/>
                 </w:rPr>
-                <m:t>t</m:t>
+                <m:t>n</m:t>
               </m:r>
             </m:e>
             <m:sub>
@@ -3410,6 +3435,7 @@
     </w:p>
     <w:p>
       <w:pPr>
+        <w:ind w:left="360"/>
         <w:rPr>
           <w:kern w:val="0"/>
           <w:sz w:val="24"/>
@@ -3417,7 +3443,6 @@
         </w:rPr>
       </w:pPr>
       <w:r>
-        <w:tab/>
         <w:t>We notice</w:t>
       </w:r>
       <w:r>
@@ -3599,7 +3624,166 @@
         <w:t xml:space="preserve"> </w:t>
       </w:r>
       <w:r>
-        <w:t>in our original case. Thus, we have</w:t>
+        <w:t xml:space="preserve">in our original case. </w:t>
+      </w:r>
+      <w:r>
+        <w:t>We know from question statement that</w:t>
+      </w:r>
+      <m:oMath>
+        <m:r>
+          <w:rPr>
+            <w:rFonts w:ascii="Cambria Math" w:hAnsi="Cambria Math"/>
+          </w:rPr>
+          <m:t xml:space="preserve"> </m:t>
+        </m:r>
+        <m:sSub>
+          <m:sSubPr>
+            <m:ctrlPr>
+              <w:rPr>
+                <w:rFonts w:ascii="Cambria Math" w:hAnsi="Cambria Math"/>
+                <w:i/>
+              </w:rPr>
+            </m:ctrlPr>
+          </m:sSubPr>
+          <m:e>
+            <m:r>
+              <w:rPr>
+                <w:rFonts w:ascii="Cambria Math" w:hAnsi="Cambria Math"/>
+              </w:rPr>
+              <m:t>y</m:t>
+            </m:r>
+          </m:e>
+          <m:sub>
+            <m:r>
+              <w:rPr>
+                <w:rFonts w:ascii="Cambria Math" w:hAnsi="Cambria Math"/>
+              </w:rPr>
+              <m:t>i</m:t>
+            </m:r>
+          </m:sub>
+        </m:sSub>
+        <m:d>
+          <m:dPr>
+            <m:ctrlPr>
+              <w:rPr>
+                <w:rFonts w:ascii="Cambria Math" w:hAnsi="Cambria Math" w:cs="CMMI12"/>
+                <w:i/>
+                <w:kern w:val="0"/>
+                <w:sz w:val="24"/>
+                <w:szCs w:val="24"/>
+              </w:rPr>
+            </m:ctrlPr>
+          </m:dPr>
+          <m:e>
+            <m:sSup>
+              <m:sSupPr>
+                <m:ctrlPr>
+                  <w:rPr>
+                    <w:rFonts w:ascii="Cambria Math" w:hAnsi="Cambria Math" w:cs="CMMI12"/>
+                    <w:b/>
+                    <w:i/>
+                    <w:kern w:val="0"/>
+                    <w:sz w:val="24"/>
+                    <w:szCs w:val="24"/>
+                  </w:rPr>
+                </m:ctrlPr>
+              </m:sSupPr>
+              <m:e>
+                <m:r>
+                  <m:rPr>
+                    <m:sty m:val="bi"/>
+                  </m:rPr>
+                  <w:rPr>
+                    <w:rFonts w:ascii="Cambria Math" w:hAnsi="Cambria Math" w:cs="CMMI12"/>
+                    <w:kern w:val="0"/>
+                    <w:sz w:val="24"/>
+                    <w:szCs w:val="24"/>
+                  </w:rPr>
+                  <m:t>w</m:t>
+                </m:r>
+              </m:e>
+              <m:sup>
+                <m:r>
+                  <m:rPr>
+                    <m:sty m:val="bi"/>
+                  </m:rPr>
+                  <w:rPr>
+                    <w:rFonts w:ascii="Cambria Math" w:hAnsi="Cambria Math" w:cs="CMMI12"/>
+                    <w:kern w:val="0"/>
+                    <w:sz w:val="24"/>
+                    <w:szCs w:val="24"/>
+                  </w:rPr>
+                  <m:t>T</m:t>
+                </m:r>
+              </m:sup>
+            </m:sSup>
+            <m:sSub>
+              <m:sSubPr>
+                <m:ctrlPr>
+                  <w:rPr>
+                    <w:rFonts w:ascii="Cambria Math" w:hAnsi="Cambria Math" w:cs="CMMI12"/>
+                    <w:b/>
+                    <w:i/>
+                    <w:kern w:val="0"/>
+                    <w:sz w:val="24"/>
+                    <w:szCs w:val="24"/>
+                  </w:rPr>
+                </m:ctrlPr>
+              </m:sSubPr>
+              <m:e>
+                <m:r>
+                  <m:rPr>
+                    <m:sty m:val="bi"/>
+                  </m:rPr>
+                  <w:rPr>
+                    <w:rFonts w:ascii="Cambria Math" w:hAnsi="Cambria Math" w:cs="CMMI12"/>
+                    <w:kern w:val="0"/>
+                    <w:sz w:val="24"/>
+                    <w:szCs w:val="24"/>
+                  </w:rPr>
+                  <m:t>x</m:t>
+                </m:r>
+              </m:e>
+              <m:sub>
+                <m:r>
+                  <m:rPr>
+                    <m:sty m:val="bi"/>
+                  </m:rPr>
+                  <w:rPr>
+                    <w:rFonts w:ascii="Cambria Math" w:hAnsi="Cambria Math" w:cs="CMMI12"/>
+                    <w:kern w:val="0"/>
+                    <w:sz w:val="24"/>
+                    <w:szCs w:val="24"/>
+                  </w:rPr>
+                  <m:t>i</m:t>
+                </m:r>
+              </m:sub>
+            </m:sSub>
+          </m:e>
+        </m:d>
+        <m:r>
+          <w:rPr>
+            <w:rFonts w:ascii="Cambria Math" w:hAnsi="Cambria Math" w:cs="CMMI12"/>
+            <w:kern w:val="0"/>
+            <w:sz w:val="24"/>
+            <w:szCs w:val="24"/>
+          </w:rPr>
+          <m:t>≥δ</m:t>
+        </m:r>
+      </m:oMath>
+      <w:r>
+        <w:rPr>
+          <w:kern w:val="0"/>
+          <w:sz w:val="24"/>
+          <w:szCs w:val="24"/>
+        </w:rPr>
+        <w:t xml:space="preserve">. </w:t>
+      </w:r>
+      <w:r>
+        <w:t>Thus</w:t>
+      </w:r>
+      <w:r>
+        <w:t>, we have</w:t>
       </w:r>
       <m:oMath>
         <m:r>
@@ -3609,7 +3793,16 @@
             <w:sz w:val="24"/>
             <w:szCs w:val="24"/>
           </w:rPr>
-          <m:t xml:space="preserve"> dis</m:t>
+          <m:t xml:space="preserve"> </m:t>
+        </m:r>
+        <m:r>
+          <w:rPr>
+            <w:rFonts w:ascii="Cambria Math" w:hAnsi="Cambria Math"/>
+            <w:kern w:val="0"/>
+            <w:sz w:val="24"/>
+            <w:szCs w:val="24"/>
+          </w:rPr>
+          <m:t>margi</m:t>
         </m:r>
         <m:sSub>
           <m:sSubPr>
@@ -3631,7 +3824,7 @@
                 <w:sz w:val="24"/>
                 <w:szCs w:val="24"/>
               </w:rPr>
-              <m:t>t</m:t>
+              <m:t>n</m:t>
             </m:r>
           </m:e>
           <m:sub>
@@ -3679,20 +3872,15 @@
         <w:ind w:left="420"/>
       </w:pPr>
       <w:r>
-        <w:rPr>
-          <w:kern w:val="0"/>
-          <w:sz w:val="24"/>
-          <w:szCs w:val="24"/>
-        </w:rPr>
         <w:t>For</w:t>
       </w:r>
       <m:oMath>
         <m:r>
+          <m:rPr>
+            <m:sty m:val="p"/>
+          </m:rPr>
           <w:rPr>
             <w:rFonts w:ascii="Cambria Math" w:hAnsi="Cambria Math"/>
-            <w:kern w:val="0"/>
-            <w:sz w:val="24"/>
-            <w:szCs w:val="24"/>
           </w:rPr>
           <m:t xml:space="preserve"> i∈</m:t>
         </m:r>
@@ -3703,20 +3891,16 @@
             <m:ctrlPr>
               <w:rPr>
                 <w:rFonts w:ascii="Cambria Math" w:hAnsi="Cambria Math"/>
-                <w:i/>
-                <w:kern w:val="0"/>
-                <w:sz w:val="24"/>
-                <w:szCs w:val="24"/>
               </w:rPr>
             </m:ctrlPr>
           </m:dPr>
           <m:e>
             <m:r>
-              <w:rPr>
-                <w:rFonts w:ascii="Cambria Math" w:hAnsi="Cambria Math"/>
-                <w:kern w:val="0"/>
-                <w:sz w:val="24"/>
-                <w:szCs w:val="24"/>
+              <m:rPr>
+                <m:sty m:val="p"/>
+              </m:rPr>
+              <w:rPr>
+                <w:rFonts w:ascii="Cambria Math" w:hAnsi="Cambria Math"/>
               </w:rPr>
               <m:t>m+1, n</m:t>
             </m:r>
@@ -3724,19 +3908,9 @@
         </m:d>
       </m:oMath>
       <w:r>
-        <w:rPr>
-          <w:kern w:val="0"/>
-          <w:sz w:val="24"/>
-          <w:szCs w:val="24"/>
-        </w:rPr>
         <w:t xml:space="preserve">, </w:t>
       </w:r>
       <w:r>
-        <w:rPr>
-          <w:kern w:val="0"/>
-          <w:sz w:val="24"/>
-          <w:szCs w:val="24"/>
-        </w:rPr>
         <w:t xml:space="preserve">we notice that since </w:t>
       </w:r>
       <m:oMath>
@@ -3745,7 +3919,6 @@
             <m:ctrlPr>
               <w:rPr>
                 <w:rFonts w:ascii="Cambria Math" w:hAnsi="Cambria Math"/>
-                <w:i/>
               </w:rPr>
             </m:ctrlPr>
           </m:sSubPr>
@@ -3756,12 +3929,14 @@
                 <m:ctrlPr>
                   <w:rPr>
                     <w:rFonts w:ascii="Cambria Math" w:hAnsi="Cambria Math"/>
-                    <w:i/>
                   </w:rPr>
                 </m:ctrlPr>
               </m:accPr>
               <m:e>
                 <m:r>
+                  <m:rPr>
+                    <m:sty m:val="p"/>
+                  </m:rPr>
                   <w:rPr>
                     <w:rFonts w:ascii="Cambria Math" w:hAnsi="Cambria Math"/>
                   </w:rPr>
@@ -3772,6 +3947,9 @@
           </m:e>
           <m:sub>
             <m:r>
+              <m:rPr>
+                <m:sty m:val="p"/>
+              </m:rPr>
               <w:rPr>
                 <w:rFonts w:ascii="Cambria Math" w:hAnsi="Cambria Math"/>
               </w:rPr>
@@ -3785,6 +3963,9 @@
       </w:r>
       <m:oMath>
         <m:r>
+          <m:rPr>
+            <m:sty m:val="p"/>
+          </m:rPr>
           <w:rPr>
             <w:rFonts w:ascii="Cambria Math" w:hAnsi="Cambria Math"/>
           </w:rPr>
@@ -3800,7 +3981,6 @@
             <m:ctrlPr>
               <w:rPr>
                 <w:rFonts w:ascii="Cambria Math" w:hAnsi="Cambria Math"/>
-                <w:i/>
               </w:rPr>
             </m:ctrlPr>
           </m:sSubPr>
@@ -3811,12 +3991,14 @@
                 <m:ctrlPr>
                   <w:rPr>
                     <w:rFonts w:ascii="Cambria Math" w:hAnsi="Cambria Math"/>
-                    <w:i/>
                   </w:rPr>
                 </m:ctrlPr>
               </m:accPr>
               <m:e>
                 <m:r>
+                  <m:rPr>
+                    <m:sty m:val="p"/>
+                  </m:rPr>
                   <w:rPr>
                     <w:rFonts w:ascii="Cambria Math" w:hAnsi="Cambria Math"/>
                   </w:rPr>
@@ -3827,6 +4009,9 @@
           </m:e>
           <m:sub>
             <m:r>
+              <m:rPr>
+                <m:sty m:val="p"/>
+              </m:rPr>
               <w:rPr>
                 <w:rFonts w:ascii="Cambria Math" w:hAnsi="Cambria Math"/>
               </w:rPr>
@@ -3835,6 +4020,9 @@
           </m:sub>
         </m:sSub>
         <m:r>
+          <m:rPr>
+            <m:sty m:val="p"/>
+          </m:rPr>
           <w:rPr>
             <w:rFonts w:ascii="Cambria Math" w:hAnsi="Cambria Math"/>
           </w:rPr>
@@ -3845,12 +4033,14 @@
             <m:ctrlPr>
               <w:rPr>
                 <w:rFonts w:ascii="Cambria Math" w:hAnsi="Cambria Math"/>
-                <w:i/>
               </w:rPr>
             </m:ctrlPr>
           </m:sSubPr>
           <m:e>
             <m:r>
+              <m:rPr>
+                <m:sty m:val="p"/>
+              </m:rPr>
               <w:rPr>
                 <w:rFonts w:ascii="Cambria Math" w:hAnsi="Cambria Math"/>
               </w:rPr>
@@ -3859,6 +4049,9 @@
           </m:e>
           <m:sub>
             <m:r>
+              <m:rPr>
+                <m:sty m:val="p"/>
+              </m:rPr>
               <w:rPr>
                 <w:rFonts w:ascii="Cambria Math" w:hAnsi="Cambria Math"/>
               </w:rPr>
@@ -3867,6 +4060,9 @@
           </m:sub>
         </m:sSub>
         <m:r>
+          <m:rPr>
+            <m:sty m:val="p"/>
+          </m:rPr>
           <w:rPr>
             <w:rFonts w:ascii="Cambria Math" w:hAnsi="Cambria Math"/>
           </w:rPr>
@@ -3877,7 +4073,6 @@
             <m:ctrlPr>
               <w:rPr>
                 <w:rFonts w:ascii="Cambria Math" w:hAnsi="Cambria Math"/>
-                <w:i/>
               </w:rPr>
             </m:ctrlPr>
           </m:sSubPr>
@@ -3888,12 +4083,14 @@
                 <m:ctrlPr>
                   <w:rPr>
                     <w:rFonts w:ascii="Cambria Math" w:hAnsi="Cambria Math"/>
-                    <w:i/>
                   </w:rPr>
                 </m:ctrlPr>
               </m:accPr>
               <m:e>
                 <m:r>
+                  <m:rPr>
+                    <m:sty m:val="p"/>
+                  </m:rPr>
                   <w:rPr>
                     <w:rFonts w:ascii="Cambria Math" w:hAnsi="Cambria Math"/>
                   </w:rPr>
@@ -3904,6 +4101,9 @@
           </m:e>
           <m:sub>
             <m:r>
+              <m:rPr>
+                <m:sty m:val="p"/>
+              </m:rPr>
               <w:rPr>
                 <w:rFonts w:ascii="Cambria Math" w:hAnsi="Cambria Math"/>
               </w:rPr>
@@ -3912,6 +4112,9 @@
           </m:sub>
         </m:sSub>
         <m:r>
+          <m:rPr>
+            <m:sty m:val="p"/>
+          </m:rPr>
           <w:rPr>
             <w:rFonts w:ascii="Cambria Math" w:hAnsi="Cambria Math"/>
           </w:rPr>
@@ -3922,12 +4125,14 @@
             <m:ctrlPr>
               <w:rPr>
                 <w:rFonts w:ascii="Cambria Math" w:hAnsi="Cambria Math"/>
-                <w:i/>
               </w:rPr>
             </m:ctrlPr>
           </m:sSubPr>
           <m:e>
             <m:r>
+              <m:rPr>
+                <m:sty m:val="p"/>
+              </m:rPr>
               <w:rPr>
                 <w:rFonts w:ascii="Cambria Math" w:hAnsi="Cambria Math"/>
               </w:rPr>
@@ -3936,6 +4141,9 @@
           </m:e>
           <m:sub>
             <m:r>
+              <m:rPr>
+                <m:sty m:val="p"/>
+              </m:rPr>
               <w:rPr>
                 <w:rFonts w:ascii="Cambria Math" w:hAnsi="Cambria Math"/>
               </w:rPr>
@@ -3949,6 +4157,9 @@
       </w:r>
       <m:oMath>
         <m:r>
+          <m:rPr>
+            <m:sty m:val="p"/>
+          </m:rPr>
           <w:rPr>
             <w:rFonts w:ascii="Cambria Math" w:hAnsi="Cambria Math"/>
           </w:rPr>
@@ -3969,31 +4180,30 @@
       </w:pPr>
       <m:oMathPara>
         <m:oMath>
-          <m:r>
-            <w:rPr>
-              <w:rFonts w:ascii="Cambria Math" w:hAnsi="Cambria Math"/>
-            </w:rPr>
-            <m:t>dis</m:t>
-          </m:r>
           <m:sSub>
             <m:sSubPr>
               <m:ctrlPr>
                 <w:rPr>
                   <w:rFonts w:ascii="Cambria Math" w:hAnsi="Cambria Math"/>
-                  <w:i/>
                 </w:rPr>
               </m:ctrlPr>
             </m:sSubPr>
             <m:e>
               <m:r>
-                <w:rPr>
-                  <w:rFonts w:ascii="Cambria Math" w:hAnsi="Cambria Math"/>
-                </w:rPr>
-                <m:t>t</m:t>
+                <m:rPr>
+                  <m:sty m:val="p"/>
+                </m:rPr>
+                <w:rPr>
+                  <w:rFonts w:ascii="Cambria Math" w:hAnsi="Cambria Math"/>
+                </w:rPr>
+                <m:t>margin</m:t>
               </m:r>
             </m:e>
             <m:sub>
               <m:r>
+                <m:rPr>
+                  <m:sty m:val="p"/>
+                </m:rPr>
                 <w:rPr>
                   <w:rFonts w:ascii="Cambria Math" w:hAnsi="Cambria Math"/>
                 </w:rPr>
@@ -4002,6 +4212,9 @@
             </m:sub>
           </m:sSub>
           <m:r>
+            <m:rPr>
+              <m:sty m:val="p"/>
+            </m:rPr>
             <w:rPr>
               <w:rFonts w:ascii="Cambria Math" w:hAnsi="Cambria Math"/>
             </w:rPr>
@@ -4012,12 +4225,14 @@
               <m:ctrlPr>
                 <w:rPr>
                   <w:rFonts w:ascii="Cambria Math" w:hAnsi="Cambria Math"/>
-                  <w:i/>
                 </w:rPr>
               </m:ctrlPr>
             </m:sSubPr>
             <m:e>
               <m:r>
+                <m:rPr>
+                  <m:sty m:val="p"/>
+                </m:rPr>
                 <w:rPr>
                   <w:rFonts w:ascii="Cambria Math" w:hAnsi="Cambria Math"/>
                 </w:rPr>
@@ -4026,6 +4241,9 @@
             </m:e>
             <m:sub>
               <m:r>
+                <m:rPr>
+                  <m:sty m:val="p"/>
+                </m:rPr>
                 <w:rPr>
                   <w:rFonts w:ascii="Cambria Math" w:hAnsi="Cambria Math"/>
                 </w:rPr>
@@ -4038,7 +4256,6 @@
               <m:ctrlPr>
                 <w:rPr>
                   <w:rFonts w:ascii="Cambria Math" w:hAnsi="Cambria Math"/>
-                  <w:i/>
                 </w:rPr>
               </m:ctrlPr>
             </m:dPr>
@@ -4055,6 +4272,9 @@
                 </m:naryPr>
                 <m:sub>
                   <m:r>
+                    <m:rPr>
+                      <m:sty m:val="p"/>
+                    </m:rPr>
                     <w:rPr>
                       <w:rFonts w:ascii="Cambria Math" w:hAnsi="Cambria Math"/>
                     </w:rPr>
@@ -4063,6 +4283,9 @@
                 </m:sub>
                 <m:sup>
                   <m:r>
+                    <m:rPr>
+                      <m:sty m:val="p"/>
+                    </m:rPr>
                     <w:rPr>
                       <w:rFonts w:ascii="Cambria Math" w:hAnsi="Cambria Math"/>
                     </w:rPr>
@@ -4075,7 +4298,6 @@
                       <m:ctrlPr>
                         <w:rPr>
                           <w:rFonts w:ascii="Cambria Math" w:hAnsi="Cambria Math"/>
-                          <w:i/>
                         </w:rPr>
                       </m:ctrlPr>
                     </m:sSubSupPr>
@@ -4086,12 +4308,14 @@
                           <m:ctrlPr>
                             <w:rPr>
                               <w:rFonts w:ascii="Cambria Math" w:hAnsi="Cambria Math"/>
-                              <w:i/>
                             </w:rPr>
                           </m:ctrlPr>
                         </m:accPr>
                         <m:e>
                           <m:r>
+                            <m:rPr>
+                              <m:sty m:val="p"/>
+                            </m:rPr>
                             <w:rPr>
                               <w:rFonts w:ascii="Cambria Math" w:hAnsi="Cambria Math"/>
                             </w:rPr>
@@ -4102,6 +4326,9 @@
                     </m:e>
                     <m:sub>
                       <m:r>
+                        <m:rPr>
+                          <m:sty m:val="p"/>
+                        </m:rPr>
                         <w:rPr>
                           <w:rFonts w:ascii="Cambria Math" w:hAnsi="Cambria Math"/>
                         </w:rPr>
@@ -4110,6 +4337,9 @@
                     </m:sub>
                     <m:sup>
                       <m:r>
+                        <m:rPr>
+                          <m:sty m:val="p"/>
+                        </m:rPr>
                         <w:rPr>
                           <w:rFonts w:ascii="Cambria Math" w:hAnsi="Cambria Math"/>
                         </w:rPr>
@@ -4124,7 +4354,6 @@
                   <m:ctrlPr>
                     <w:rPr>
                       <w:rFonts w:ascii="Cambria Math" w:hAnsi="Cambria Math"/>
-                      <w:i/>
                     </w:rPr>
                   </m:ctrlPr>
                 </m:sSubPr>
@@ -4135,12 +4364,14 @@
                       <m:ctrlPr>
                         <w:rPr>
                           <w:rFonts w:ascii="Cambria Math" w:hAnsi="Cambria Math"/>
-                          <w:i/>
                         </w:rPr>
                       </m:ctrlPr>
                     </m:accPr>
                     <m:e>
                       <m:r>
+                        <m:rPr>
+                          <m:sty m:val="p"/>
+                        </m:rPr>
                         <w:rPr>
                           <w:rFonts w:ascii="Cambria Math" w:hAnsi="Cambria Math"/>
                         </w:rPr>
@@ -4151,6 +4382,9 @@
                 </m:e>
                 <m:sub>
                   <m:r>
+                    <m:rPr>
+                      <m:sty m:val="p"/>
+                    </m:rPr>
                     <w:rPr>
                       <w:rFonts w:ascii="Cambria Math" w:hAnsi="Cambria Math"/>
                     </w:rPr>
@@ -4161,6 +4395,9 @@
             </m:e>
           </m:d>
           <m:r>
+            <m:rPr>
+              <m:sty m:val="p"/>
+            </m:rPr>
             <w:rPr>
               <w:rFonts w:ascii="Cambria Math" w:hAnsi="Cambria Math"/>
             </w:rPr>
@@ -4171,12 +4408,14 @@
               <m:ctrlPr>
                 <w:rPr>
                   <w:rFonts w:ascii="Cambria Math" w:hAnsi="Cambria Math"/>
-                  <w:i/>
                 </w:rPr>
               </m:ctrlPr>
             </m:sSubPr>
             <m:e>
               <m:r>
+                <m:rPr>
+                  <m:sty m:val="p"/>
+                </m:rPr>
                 <w:rPr>
                   <w:rFonts w:ascii="Cambria Math" w:hAnsi="Cambria Math"/>
                 </w:rPr>
@@ -4185,6 +4424,9 @@
             </m:e>
             <m:sub>
               <m:r>
+                <m:rPr>
+                  <m:sty m:val="p"/>
+                </m:rPr>
                 <w:rPr>
                   <w:rFonts w:ascii="Cambria Math" w:hAnsi="Cambria Math"/>
                 </w:rPr>
@@ -4197,7 +4439,6 @@
               <m:ctrlPr>
                 <w:rPr>
                   <w:rFonts w:ascii="Cambria Math" w:hAnsi="Cambria Math"/>
-                  <w:i/>
                 </w:rPr>
               </m:ctrlPr>
             </m:dPr>
@@ -4214,6 +4455,9 @@
                 </m:naryPr>
                 <m:sub>
                   <m:r>
+                    <m:rPr>
+                      <m:sty m:val="p"/>
+                    </m:rPr>
                     <w:rPr>
                       <w:rFonts w:ascii="Cambria Math" w:hAnsi="Cambria Math"/>
                     </w:rPr>
@@ -4222,6 +4466,9 @@
                 </m:sub>
                 <m:sup>
                   <m:r>
+                    <m:rPr>
+                      <m:sty m:val="p"/>
+                    </m:rPr>
                     <w:rPr>
                       <w:rFonts w:ascii="Cambria Math" w:hAnsi="Cambria Math"/>
                     </w:rPr>
@@ -4234,7 +4481,6 @@
                       <m:ctrlPr>
                         <w:rPr>
                           <w:rFonts w:ascii="Cambria Math" w:hAnsi="Cambria Math"/>
-                          <w:i/>
                         </w:rPr>
                       </m:ctrlPr>
                     </m:sSubSupPr>
@@ -4245,12 +4491,14 @@
                           <m:ctrlPr>
                             <w:rPr>
                               <w:rFonts w:ascii="Cambria Math" w:hAnsi="Cambria Math"/>
-                              <w:i/>
                             </w:rPr>
                           </m:ctrlPr>
                         </m:accPr>
                         <m:e>
                           <m:r>
+                            <m:rPr>
+                              <m:sty m:val="p"/>
+                            </m:rPr>
                             <w:rPr>
                               <w:rFonts w:ascii="Cambria Math" w:hAnsi="Cambria Math"/>
                             </w:rPr>
@@ -4261,6 +4509,9 @@
                     </m:e>
                     <m:sub>
                       <m:r>
+                        <m:rPr>
+                          <m:sty m:val="p"/>
+                        </m:rPr>
                         <w:rPr>
                           <w:rFonts w:ascii="Cambria Math" w:hAnsi="Cambria Math"/>
                         </w:rPr>
@@ -4269,6 +4520,9 @@
                     </m:sub>
                     <m:sup>
                       <m:r>
+                        <m:rPr>
+                          <m:sty m:val="p"/>
+                        </m:rPr>
                         <w:rPr>
                           <w:rFonts w:ascii="Cambria Math" w:hAnsi="Cambria Math"/>
                         </w:rPr>
@@ -4283,7 +4537,6 @@
                   <m:ctrlPr>
                     <w:rPr>
                       <w:rFonts w:ascii="Cambria Math" w:hAnsi="Cambria Math"/>
-                      <w:i/>
                     </w:rPr>
                   </m:ctrlPr>
                 </m:sSubPr>
@@ -4294,12 +4547,14 @@
                       <m:ctrlPr>
                         <w:rPr>
                           <w:rFonts w:ascii="Cambria Math" w:hAnsi="Cambria Math"/>
-                          <w:i/>
                         </w:rPr>
                       </m:ctrlPr>
                     </m:accPr>
                     <m:e>
                       <m:r>
+                        <m:rPr>
+                          <m:sty m:val="p"/>
+                        </m:rPr>
                         <w:rPr>
                           <w:rFonts w:ascii="Cambria Math" w:hAnsi="Cambria Math"/>
                         </w:rPr>
@@ -4310,6 +4565,9 @@
                 </m:e>
                 <m:sub>
                   <m:r>
+                    <m:rPr>
+                      <m:sty m:val="p"/>
+                    </m:rPr>
                     <w:rPr>
                       <w:rFonts w:ascii="Cambria Math" w:hAnsi="Cambria Math"/>
                     </w:rPr>
@@ -4320,6 +4578,9 @@
             </m:e>
           </m:d>
           <m:r>
+            <m:rPr>
+              <m:sty m:val="p"/>
+            </m:rPr>
             <w:rPr>
               <w:rFonts w:ascii="Cambria Math" w:hAnsi="Cambria Math"/>
             </w:rPr>
@@ -4330,12 +4591,14 @@
               <m:ctrlPr>
                 <w:rPr>
                   <w:rFonts w:ascii="Cambria Math" w:hAnsi="Cambria Math"/>
-                  <w:i/>
                 </w:rPr>
               </m:ctrlPr>
             </m:sSubPr>
             <m:e>
               <m:r>
+                <m:rPr>
+                  <m:sty m:val="p"/>
+                </m:rPr>
                 <w:rPr>
                   <w:rFonts w:ascii="Cambria Math" w:hAnsi="Cambria Math"/>
                 </w:rPr>
@@ -4344,6 +4607,9 @@
             </m:e>
             <m:sub>
               <m:r>
+                <m:rPr>
+                  <m:sty m:val="p"/>
+                </m:rPr>
                 <w:rPr>
                   <w:rFonts w:ascii="Cambria Math" w:hAnsi="Cambria Math"/>
                 </w:rPr>
@@ -4356,7 +4622,6 @@
               <m:ctrlPr>
                 <w:rPr>
                   <w:rFonts w:ascii="Cambria Math" w:hAnsi="Cambria Math"/>
-                  <w:i/>
                 </w:rPr>
               </m:ctrlPr>
             </m:dPr>
@@ -4373,6 +4638,9 @@
                 </m:naryPr>
                 <m:sub>
                   <m:r>
+                    <m:rPr>
+                      <m:sty m:val="p"/>
+                    </m:rPr>
                     <w:rPr>
                       <w:rFonts w:ascii="Cambria Math" w:hAnsi="Cambria Math"/>
                     </w:rPr>
@@ -4381,6 +4649,9 @@
                 </m:sub>
                 <m:sup>
                   <m:r>
+                    <m:rPr>
+                      <m:sty m:val="p"/>
+                    </m:rPr>
                     <w:rPr>
                       <w:rFonts w:ascii="Cambria Math" w:hAnsi="Cambria Math"/>
                     </w:rPr>
@@ -4393,7 +4664,6 @@
                       <m:ctrlPr>
                         <w:rPr>
                           <w:rFonts w:ascii="Cambria Math" w:hAnsi="Cambria Math"/>
-                          <w:i/>
                         </w:rPr>
                       </m:ctrlPr>
                     </m:sSubSupPr>
@@ -4404,12 +4674,14 @@
                           <m:ctrlPr>
                             <w:rPr>
                               <w:rFonts w:ascii="Cambria Math" w:hAnsi="Cambria Math"/>
-                              <w:i/>
                             </w:rPr>
                           </m:ctrlPr>
                         </m:accPr>
                         <m:e>
                           <m:r>
+                            <m:rPr>
+                              <m:sty m:val="p"/>
+                            </m:rPr>
                             <w:rPr>
                               <w:rFonts w:ascii="Cambria Math" w:hAnsi="Cambria Math"/>
                             </w:rPr>
@@ -4420,6 +4692,9 @@
                     </m:e>
                     <m:sub>
                       <m:r>
+                        <m:rPr>
+                          <m:sty m:val="p"/>
+                        </m:rPr>
                         <w:rPr>
                           <w:rFonts w:ascii="Cambria Math" w:hAnsi="Cambria Math"/>
                         </w:rPr>
@@ -4428,6 +4703,9 @@
                     </m:sub>
                     <m:sup>
                       <m:r>
+                        <m:rPr>
+                          <m:sty m:val="p"/>
+                        </m:rPr>
                         <w:rPr>
                           <w:rFonts w:ascii="Cambria Math" w:hAnsi="Cambria Math"/>
                         </w:rPr>
@@ -4442,7 +4720,6 @@
                   <m:ctrlPr>
                     <w:rPr>
                       <w:rFonts w:ascii="Cambria Math" w:hAnsi="Cambria Math"/>
-                      <w:i/>
                     </w:rPr>
                   </m:ctrlPr>
                 </m:sSubPr>
@@ -4453,12 +4730,14 @@
                       <m:ctrlPr>
                         <w:rPr>
                           <w:rFonts w:ascii="Cambria Math" w:hAnsi="Cambria Math"/>
-                          <w:i/>
                         </w:rPr>
                       </m:ctrlPr>
                     </m:accPr>
                     <m:e>
                       <m:r>
+                        <m:rPr>
+                          <m:sty m:val="p"/>
+                        </m:rPr>
                         <w:rPr>
                           <w:rFonts w:ascii="Cambria Math" w:hAnsi="Cambria Math"/>
                         </w:rPr>
@@ -4469,6 +4748,9 @@
                 </m:e>
                 <m:sub>
                   <m:r>
+                    <m:rPr>
+                      <m:sty m:val="p"/>
+                    </m:rPr>
                     <w:rPr>
                       <w:rFonts w:ascii="Cambria Math" w:hAnsi="Cambria Math"/>
                     </w:rPr>
@@ -4479,6 +4761,9 @@
             </m:e>
           </m:d>
           <m:r>
+            <m:rPr>
+              <m:sty m:val="p"/>
+            </m:rPr>
             <w:rPr>
               <w:rFonts w:ascii="Cambria Math" w:hAnsi="Cambria Math"/>
             </w:rPr>
@@ -4489,12 +4774,14 @@
               <m:ctrlPr>
                 <w:rPr>
                   <w:rFonts w:ascii="Cambria Math" w:hAnsi="Cambria Math"/>
-                  <w:i/>
                 </w:rPr>
               </m:ctrlPr>
             </m:sSubPr>
             <m:e>
               <m:r>
+                <m:rPr>
+                  <m:sty m:val="p"/>
+                </m:rPr>
                 <w:rPr>
                   <w:rFonts w:ascii="Cambria Math" w:hAnsi="Cambria Math"/>
                 </w:rPr>
@@ -4503,6 +4790,9 @@
             </m:e>
             <m:sub>
               <m:r>
+                <m:rPr>
+                  <m:sty m:val="p"/>
+                </m:rPr>
                 <w:rPr>
                   <w:rFonts w:ascii="Cambria Math" w:hAnsi="Cambria Math"/>
                 </w:rPr>
@@ -4515,7 +4805,6 @@
               <m:ctrlPr>
                 <w:rPr>
                   <w:rFonts w:ascii="Cambria Math" w:hAnsi="Cambria Math"/>
-                  <w:i/>
                 </w:rPr>
               </m:ctrlPr>
             </m:dPr>
@@ -4532,6 +4821,9 @@
                 </m:naryPr>
                 <m:sub>
                   <m:r>
+                    <m:rPr>
+                      <m:sty m:val="p"/>
+                    </m:rPr>
                     <w:rPr>
                       <w:rFonts w:ascii="Cambria Math" w:hAnsi="Cambria Math"/>
                     </w:rPr>
@@ -4540,6 +4832,9 @@
                 </m:sub>
                 <m:sup>
                   <m:r>
+                    <m:rPr>
+                      <m:sty m:val="p"/>
+                    </m:rPr>
                     <w:rPr>
                       <w:rFonts w:ascii="Cambria Math" w:hAnsi="Cambria Math"/>
                     </w:rPr>
@@ -4552,12 +4847,14 @@
                       <m:ctrlPr>
                         <w:rPr>
                           <w:rFonts w:ascii="Cambria Math" w:hAnsi="Cambria Math"/>
-                          <w:i/>
                         </w:rPr>
                       </m:ctrlPr>
                     </m:sSubSupPr>
                     <m:e>
                       <m:r>
+                        <m:rPr>
+                          <m:sty m:val="p"/>
+                        </m:rPr>
                         <w:rPr>
                           <w:rFonts w:ascii="Cambria Math" w:hAnsi="Cambria Math"/>
                         </w:rPr>
@@ -4566,6 +4863,9 @@
                     </m:e>
                     <m:sub>
                       <m:r>
+                        <m:rPr>
+                          <m:sty m:val="p"/>
+                        </m:rPr>
                         <w:rPr>
                           <w:rFonts w:ascii="Cambria Math" w:hAnsi="Cambria Math"/>
                         </w:rPr>
@@ -4574,6 +4874,9 @@
                     </m:sub>
                     <m:sup>
                       <m:r>
+                        <m:rPr>
+                          <m:sty m:val="p"/>
+                        </m:rPr>
                         <w:rPr>
                           <w:rFonts w:ascii="Cambria Math" w:hAnsi="Cambria Math"/>
                         </w:rPr>
@@ -4588,12 +4891,14 @@
                   <m:ctrlPr>
                     <w:rPr>
                       <w:rFonts w:ascii="Cambria Math" w:hAnsi="Cambria Math"/>
-                      <w:i/>
                     </w:rPr>
                   </m:ctrlPr>
                 </m:sSubPr>
                 <m:e>
                   <m:r>
+                    <m:rPr>
+                      <m:sty m:val="p"/>
+                    </m:rPr>
                     <w:rPr>
                       <w:rFonts w:ascii="Cambria Math" w:hAnsi="Cambria Math"/>
                     </w:rPr>
@@ -4602,6 +4907,9 @@
                 </m:e>
                 <m:sub>
                   <m:r>
+                    <m:rPr>
+                      <m:sty m:val="p"/>
+                    </m:rPr>
                     <w:rPr>
                       <w:rFonts w:ascii="Cambria Math" w:hAnsi="Cambria Math"/>
                     </w:rPr>
@@ -4617,11 +4925,6 @@
     <w:p>
       <w:pPr>
         <w:ind w:left="420"/>
-        <w:rPr>
-          <w:kern w:val="0"/>
-          <w:sz w:val="24"/>
-          <w:szCs w:val="24"/>
-        </w:rPr>
       </w:pPr>
       <w:r>
         <w:t>Again, this is</w:t>
@@ -4638,12 +4941,14 @@
             <m:ctrlPr>
               <w:rPr>
                 <w:rFonts w:ascii="Cambria Math" w:hAnsi="Cambria Math"/>
-                <w:i/>
               </w:rPr>
             </m:ctrlPr>
           </m:sSubPr>
           <m:e>
             <m:r>
+              <m:rPr>
+                <m:sty m:val="p"/>
+              </m:rPr>
               <w:rPr>
                 <w:rFonts w:ascii="Cambria Math" w:hAnsi="Cambria Math"/>
               </w:rPr>
@@ -4652,6 +4957,9 @@
           </m:e>
           <m:sub>
             <m:r>
+              <m:rPr>
+                <m:sty m:val="p"/>
+              </m:rPr>
               <w:rPr>
                 <w:rFonts w:ascii="Cambria Math" w:hAnsi="Cambria Math"/>
               </w:rPr>
@@ -4660,11 +4968,11 @@
           </m:sub>
         </m:sSub>
         <m:r>
+          <m:rPr>
+            <m:sty m:val="p"/>
+          </m:rPr>
           <w:rPr>
-            <w:rFonts w:ascii="Cambria Math" w:hAnsi="Cambria Math" w:cs="CMMI12"/>
-            <w:kern w:val="0"/>
-            <w:sz w:val="24"/>
-            <w:szCs w:val="24"/>
+            <w:rFonts w:ascii="Cambria Math" w:hAnsi="Cambria Math"/>
           </w:rPr>
           <m:t>(</m:t>
         </m:r>
@@ -4672,25 +4980,18 @@
           <m:sSupPr>
             <m:ctrlPr>
               <w:rPr>
-                <w:rFonts w:ascii="Cambria Math" w:hAnsi="Cambria Math" w:cs="CMMI12"/>
+                <w:rFonts w:ascii="Cambria Math" w:hAnsi="Cambria Math"/>
                 <w:b/>
-                <w:i/>
-                <w:kern w:val="0"/>
-                <w:sz w:val="24"/>
-                <w:szCs w:val="24"/>
               </w:rPr>
             </m:ctrlPr>
           </m:sSupPr>
           <m:e>
             <m:r>
               <m:rPr>
-                <m:sty m:val="bi"/>
+                <m:sty m:val="b"/>
               </m:rPr>
               <w:rPr>
-                <w:rFonts w:ascii="Cambria Math" w:hAnsi="Cambria Math" w:cs="CMMI12"/>
-                <w:kern w:val="0"/>
-                <w:sz w:val="24"/>
-                <w:szCs w:val="24"/>
+                <w:rFonts w:ascii="Cambria Math" w:hAnsi="Cambria Math"/>
               </w:rPr>
               <m:t>w</m:t>
             </m:r>
@@ -4698,13 +4999,10 @@
           <m:sup>
             <m:r>
               <m:rPr>
-                <m:sty m:val="bi"/>
+                <m:sty m:val="b"/>
               </m:rPr>
               <w:rPr>
-                <w:rFonts w:ascii="Cambria Math" w:hAnsi="Cambria Math" w:cs="CMMI12"/>
-                <w:kern w:val="0"/>
-                <w:sz w:val="24"/>
-                <w:szCs w:val="24"/>
+                <w:rFonts w:ascii="Cambria Math" w:hAnsi="Cambria Math"/>
               </w:rPr>
               <m:t>T</m:t>
             </m:r>
@@ -4714,25 +5012,18 @@
           <m:sSubPr>
             <m:ctrlPr>
               <w:rPr>
-                <w:rFonts w:ascii="Cambria Math" w:hAnsi="Cambria Math" w:cs="CMMI12"/>
+                <w:rFonts w:ascii="Cambria Math" w:hAnsi="Cambria Math"/>
                 <w:b/>
-                <w:i/>
-                <w:kern w:val="0"/>
-                <w:sz w:val="24"/>
-                <w:szCs w:val="24"/>
               </w:rPr>
             </m:ctrlPr>
           </m:sSubPr>
           <m:e>
             <m:r>
               <m:rPr>
-                <m:sty m:val="bi"/>
+                <m:sty m:val="b"/>
               </m:rPr>
               <w:rPr>
-                <w:rFonts w:ascii="Cambria Math" w:hAnsi="Cambria Math" w:cs="CMMI12"/>
-                <w:kern w:val="0"/>
-                <w:sz w:val="24"/>
-                <w:szCs w:val="24"/>
+                <w:rFonts w:ascii="Cambria Math" w:hAnsi="Cambria Math"/>
               </w:rPr>
               <m:t>x</m:t>
             </m:r>
@@ -4740,126 +5031,15 @@
           <m:sub>
             <m:r>
               <m:rPr>
-                <m:sty m:val="bi"/>
+                <m:sty m:val="b"/>
               </m:rPr>
               <w:rPr>
-                <w:rFonts w:ascii="Cambria Math" w:hAnsi="Cambria Math" w:cs="CMMI12"/>
-                <w:kern w:val="0"/>
-                <w:sz w:val="24"/>
-                <w:szCs w:val="24"/>
+                <w:rFonts w:ascii="Cambria Math" w:hAnsi="Cambria Math"/>
               </w:rPr>
               <m:t>i</m:t>
             </m:r>
           </m:sub>
         </m:sSub>
-        <m:r>
-          <w:rPr>
-            <w:rFonts w:ascii="Cambria Math" w:hAnsi="Cambria Math" w:cs="CMMI12"/>
-            <w:kern w:val="0"/>
-            <w:sz w:val="24"/>
-            <w:szCs w:val="24"/>
-          </w:rPr>
-          <m:t>)</m:t>
-        </m:r>
-      </m:oMath>
-      <w:r>
-        <w:rPr>
-          <w:kern w:val="0"/>
-          <w:sz w:val="24"/>
-          <w:szCs w:val="24"/>
-        </w:rPr>
-        <w:t xml:space="preserve"> in our original case. Thus, we have</w:t>
-      </w:r>
-      <m:oMath>
-        <m:r>
-          <w:rPr>
-            <w:rFonts w:ascii="Cambria Math" w:hAnsi="Cambria Math"/>
-            <w:kern w:val="0"/>
-            <w:sz w:val="24"/>
-            <w:szCs w:val="24"/>
-          </w:rPr>
-          <m:t xml:space="preserve"> dis</m:t>
-        </m:r>
-        <m:sSub>
-          <m:sSubPr>
-            <m:ctrlPr>
-              <w:rPr>
-                <w:rFonts w:ascii="Cambria Math" w:hAnsi="Cambria Math"/>
-                <w:i/>
-                <w:kern w:val="0"/>
-                <w:sz w:val="24"/>
-                <w:szCs w:val="24"/>
-              </w:rPr>
-            </m:ctrlPr>
-          </m:sSubPr>
-          <m:e>
-            <m:r>
-              <w:rPr>
-                <w:rFonts w:ascii="Cambria Math" w:hAnsi="Cambria Math"/>
-                <w:kern w:val="0"/>
-                <w:sz w:val="24"/>
-                <w:szCs w:val="24"/>
-              </w:rPr>
-              <m:t>t</m:t>
-            </m:r>
-          </m:e>
-          <m:sub>
-            <m:r>
-              <w:rPr>
-                <w:rFonts w:ascii="Cambria Math" w:hAnsi="Cambria Math"/>
-                <w:kern w:val="0"/>
-                <w:sz w:val="24"/>
-                <w:szCs w:val="24"/>
-              </w:rPr>
-              <m:t>i</m:t>
-            </m:r>
-          </m:sub>
-        </m:sSub>
-        <m:r>
-          <w:rPr>
-            <w:rFonts w:ascii="Cambria Math" w:hAnsi="Cambria Math"/>
-            <w:kern w:val="0"/>
-            <w:sz w:val="24"/>
-            <w:szCs w:val="24"/>
-          </w:rPr>
-          <m:t>≥δ</m:t>
-        </m:r>
-      </m:oMath>
-      <w:r>
-        <w:rPr>
-          <w:kern w:val="0"/>
-          <w:sz w:val="24"/>
-          <w:szCs w:val="24"/>
-        </w:rPr>
-        <w:t>.</w:t>
-      </w:r>
-    </w:p>
-    <w:p>
-      <w:pPr>
-        <w:ind w:left="420"/>
-        <w:rPr>
-          <w:kern w:val="0"/>
-          <w:sz w:val="24"/>
-          <w:szCs w:val="24"/>
-        </w:rPr>
-      </w:pPr>
-    </w:p>
-    <w:p>
-      <w:pPr>
-        <w:ind w:left="420"/>
-      </w:pPr>
-      <w:r>
-        <w:t>A</w:t>
-      </w:r>
-      <w:r>
-        <w:t>s we have covered all cases fo</w:t>
-      </w:r>
-      <w:bookmarkStart w:id="0" w:name="_GoBack"/>
-      <w:bookmarkEnd w:id="0"/>
-      <w:r>
-        <w:t>r</w:t>
-      </w:r>
-      <m:oMath>
         <m:r>
           <m:rPr>
             <m:sty m:val="p"/>
@@ -4867,17 +5047,11 @@
           <w:rPr>
             <w:rFonts w:ascii="Cambria Math" w:hAnsi="Cambria Math"/>
           </w:rPr>
-          <m:t xml:space="preserve"> </m:t>
-        </m:r>
-        <m:r>
-          <w:rPr>
-            <w:rFonts w:ascii="Cambria Math" w:hAnsi="Cambria Math"/>
-          </w:rPr>
-          <m:t>i</m:t>
+          <m:t>)</m:t>
         </m:r>
       </m:oMath>
       <w:r>
-        <w:t>, we can conclude that</w:t>
+        <w:t xml:space="preserve"> in our original case. Thus, we have</w:t>
       </w:r>
       <m:oMath>
         <m:r>
@@ -4894,12 +5068,98 @@
             <m:ctrlPr>
               <w:rPr>
                 <w:rFonts w:ascii="Cambria Math" w:hAnsi="Cambria Math"/>
-                <w:i/>
               </w:rPr>
             </m:ctrlPr>
           </m:sSubPr>
           <m:e>
             <m:r>
+              <m:rPr>
+                <m:sty m:val="p"/>
+              </m:rPr>
+              <w:rPr>
+                <w:rFonts w:ascii="Cambria Math" w:hAnsi="Cambria Math"/>
+              </w:rPr>
+              <m:t>margin</m:t>
+            </m:r>
+          </m:e>
+          <m:sub>
+            <m:r>
+              <m:rPr>
+                <m:sty m:val="p"/>
+              </m:rPr>
+              <w:rPr>
+                <w:rFonts w:ascii="Cambria Math" w:hAnsi="Cambria Math"/>
+              </w:rPr>
+              <m:t>i</m:t>
+            </m:r>
+          </m:sub>
+        </m:sSub>
+        <m:r>
+          <m:rPr>
+            <m:sty m:val="p"/>
+          </m:rPr>
+          <w:rPr>
+            <w:rFonts w:ascii="Cambria Math" w:hAnsi="Cambria Math"/>
+          </w:rPr>
+          <m:t>≥δ</m:t>
+        </m:r>
+      </m:oMath>
+      <w:r>
+        <w:t>.</w:t>
+      </w:r>
+    </w:p>
+    <w:p>
+      <w:pPr>
+        <w:ind w:left="420"/>
+      </w:pPr>
+    </w:p>
+    <w:p>
+      <w:pPr>
+        <w:ind w:left="420"/>
+      </w:pPr>
+      <w:r>
+        <w:t>A</w:t>
+      </w:r>
+      <w:r>
+        <w:t>s we have covered all cases for</w:t>
+      </w:r>
+      <m:oMath>
+        <m:r>
+          <m:rPr>
+            <m:sty m:val="p"/>
+          </m:rPr>
+          <w:rPr>
+            <w:rFonts w:ascii="Cambria Math" w:hAnsi="Cambria Math"/>
+          </w:rPr>
+          <m:t xml:space="preserve"> i</m:t>
+        </m:r>
+      </m:oMath>
+      <w:r>
+        <w:t>, we can conclude that</w:t>
+      </w:r>
+      <m:oMath>
+        <m:r>
+          <m:rPr>
+            <m:sty m:val="p"/>
+          </m:rPr>
+          <w:rPr>
+            <w:rFonts w:ascii="Cambria Math" w:hAnsi="Cambria Math"/>
+          </w:rPr>
+          <m:t xml:space="preserve"> </m:t>
+        </m:r>
+        <m:sSub>
+          <m:sSubPr>
+            <m:ctrlPr>
+              <w:rPr>
+                <w:rFonts w:ascii="Cambria Math" w:hAnsi="Cambria Math"/>
+              </w:rPr>
+            </m:ctrlPr>
+          </m:sSubPr>
+          <m:e>
+            <m:r>
+              <m:rPr>
+                <m:sty m:val="p"/>
+              </m:rPr>
               <w:rPr>
                 <w:rFonts w:ascii="Cambria Math" w:hAnsi="Cambria Math"/>
               </w:rPr>
@@ -4908,6 +5168,9 @@
           </m:e>
           <m:sub>
             <m:r>
+              <m:rPr>
+                <m:sty m:val="p"/>
+              </m:rPr>
               <w:rPr>
                 <w:rFonts w:ascii="Cambria Math" w:hAnsi="Cambria Math"/>
               </w:rPr>
@@ -4920,7 +5183,6 @@
             <m:ctrlPr>
               <w:rPr>
                 <w:rFonts w:ascii="Cambria Math" w:hAnsi="Cambria Math"/>
-                <w:i/>
               </w:rPr>
             </m:ctrlPr>
           </m:dPr>
@@ -4930,8 +5192,6 @@
                 <m:ctrlPr>
                   <w:rPr>
                     <w:rFonts w:ascii="Cambria Math" w:hAnsi="Cambria Math"/>
-                    <w:b/>
-                    <w:i/>
                   </w:rPr>
                 </m:ctrlPr>
               </m:sSupPr>
@@ -4942,7 +5202,196 @@
                     <m:ctrlPr>
                       <w:rPr>
                         <w:rFonts w:ascii="Cambria Math" w:hAnsi="Cambria Math"/>
-                        <w:b/>
+                      </w:rPr>
+                    </m:ctrlPr>
+                  </m:accPr>
+                  <m:e>
+                    <m:r>
+                      <m:rPr>
+                        <m:sty m:val="p"/>
+                      </m:rPr>
+                      <w:rPr>
+                        <w:rFonts w:ascii="Cambria Math" w:hAnsi="Cambria Math"/>
+                      </w:rPr>
+                      <m:t>w</m:t>
+                    </m:r>
+                  </m:e>
+                </m:acc>
+              </m:e>
+              <m:sup>
+                <m:r>
+                  <m:rPr>
+                    <m:sty m:val="p"/>
+                  </m:rPr>
+                  <w:rPr>
+                    <w:rFonts w:ascii="Cambria Math" w:hAnsi="Cambria Math"/>
+                  </w:rPr>
+                  <m:t>T</m:t>
+                </m:r>
+              </m:sup>
+            </m:sSup>
+            <m:sSub>
+              <m:sSubPr>
+                <m:ctrlPr>
+                  <w:rPr>
+                    <w:rFonts w:ascii="Cambria Math" w:hAnsi="Cambria Math"/>
+                  </w:rPr>
+                </m:ctrlPr>
+              </m:sSubPr>
+              <m:e>
+                <m:acc>
+                  <m:accPr>
+                    <m:chr m:val="̃"/>
+                    <m:ctrlPr>
+                      <w:rPr>
+                        <w:rFonts w:ascii="Cambria Math" w:hAnsi="Cambria Math"/>
+                      </w:rPr>
+                    </m:ctrlPr>
+                  </m:accPr>
+                  <m:e>
+                    <m:r>
+                      <m:rPr>
+                        <m:sty m:val="p"/>
+                      </m:rPr>
+                      <w:rPr>
+                        <w:rFonts w:ascii="Cambria Math" w:hAnsi="Cambria Math"/>
+                      </w:rPr>
+                      <m:t>x</m:t>
+                    </m:r>
+                  </m:e>
+                </m:acc>
+              </m:e>
+              <m:sub>
+                <m:r>
+                  <m:rPr>
+                    <m:sty m:val="p"/>
+                  </m:rPr>
+                  <w:rPr>
+                    <w:rFonts w:ascii="Cambria Math" w:hAnsi="Cambria Math"/>
+                  </w:rPr>
+                  <m:t>i</m:t>
+                </m:r>
+              </m:sub>
+            </m:sSub>
+          </m:e>
+        </m:d>
+        <m:r>
+          <m:rPr>
+            <m:sty m:val="p"/>
+          </m:rPr>
+          <w:rPr>
+            <w:rFonts w:ascii="Cambria Math" w:hAnsi="Cambria Math"/>
+          </w:rPr>
+          <m:t>≥δ</m:t>
+        </m:r>
+      </m:oMath>
+      <w:r>
+        <w:t>. In other words, our</w:t>
+      </w:r>
+      <w:r>
+        <w:t xml:space="preserve"> constructed</w:t>
+      </w:r>
+      <w:r>
+        <w:t xml:space="preserve"> </w:t>
+      </w:r>
+      <m:oMath>
+        <m:acc>
+          <m:accPr>
+            <m:chr m:val="̃"/>
+            <m:ctrlPr>
+              <w:rPr>
+                <w:rFonts w:ascii="Cambria Math" w:hAnsi="Cambria Math"/>
+              </w:rPr>
+            </m:ctrlPr>
+          </m:accPr>
+          <m:e>
+            <m:r>
+              <m:rPr>
+                <m:sty m:val="p"/>
+              </m:rPr>
+              <w:rPr>
+                <w:rFonts w:ascii="Cambria Math" w:hAnsi="Cambria Math"/>
+              </w:rPr>
+              <m:t>w</m:t>
+            </m:r>
+          </m:e>
+        </m:acc>
+      </m:oMath>
+      <w:r>
+        <w:t xml:space="preserve"> indeed separates </w:t>
+      </w:r>
+      <m:oMath>
+        <m:acc>
+          <m:accPr>
+            <m:chr m:val="̃"/>
+            <m:ctrlPr>
+              <w:rPr>
+                <w:rFonts w:ascii="Cambria Math" w:hAnsi="Cambria Math"/>
+              </w:rPr>
+            </m:ctrlPr>
+          </m:accPr>
+          <m:e>
+            <m:r>
+              <m:rPr>
+                <m:sty m:val="p"/>
+              </m:rPr>
+              <w:rPr>
+                <w:rFonts w:ascii="Cambria Math" w:hAnsi="Cambria Math"/>
+              </w:rPr>
+              <m:t>S</m:t>
+            </m:r>
+          </m:e>
+        </m:acc>
+      </m:oMath>
+    </w:p>
+    <w:p>
+      <w:pPr>
+        <w:pStyle w:val="a3"/>
+        <w:numPr>
+          <w:ilvl w:val="0"/>
+          <w:numId w:val="1"/>
+        </w:numPr>
+        <w:ind w:firstLineChars="0"/>
+      </w:pPr>
+      <w:r>
+        <w:t xml:space="preserve">We firstly notice that the margin we calculated for part a is actually a functional margin, </w:t>
+      </w:r>
+      <w:proofErr w:type="gramStart"/>
+      <w:r>
+        <w:t xml:space="preserve">as </w:t>
+      </w:r>
+      <w:proofErr w:type="gramEnd"/>
+      <m:oMath>
+        <m:d>
+          <m:dPr>
+            <m:begChr m:val="|"/>
+            <m:endChr m:val="|"/>
+            <m:ctrlPr>
+              <w:rPr>
+                <w:rFonts w:ascii="Cambria Math" w:hAnsi="Cambria Math"/>
+                <w:i/>
+              </w:rPr>
+            </m:ctrlPr>
+          </m:dPr>
+          <m:e>
+            <m:d>
+              <m:dPr>
+                <m:begChr m:val="|"/>
+                <m:endChr m:val="|"/>
+                <m:ctrlPr>
+                  <w:rPr>
+                    <w:rFonts w:ascii="Cambria Math" w:hAnsi="Cambria Math"/>
+                    <w:i/>
+                  </w:rPr>
+                </m:ctrlPr>
+              </m:dPr>
+              <m:e>
+                <m:acc>
+                  <m:accPr>
+                    <m:chr m:val="̃"/>
+                    <m:ctrlPr>
+                      <w:rPr>
+                        <w:rFonts w:ascii="Cambria Math" w:hAnsi="Cambria Math"/>
                         <w:i/>
                       </w:rPr>
                     </m:ctrlPr>
@@ -4960,7 +5409,39 @@
                   </m:e>
                 </m:acc>
               </m:e>
-              <m:sup>
+            </m:d>
+          </m:e>
+        </m:d>
+        <m:r>
+          <w:rPr>
+            <w:rFonts w:ascii="Cambria Math" w:hAnsi="Cambria Math"/>
+          </w:rPr>
+          <m:t>&gt;</m:t>
+        </m:r>
+        <m:d>
+          <m:dPr>
+            <m:begChr m:val="|"/>
+            <m:endChr m:val="|"/>
+            <m:ctrlPr>
+              <w:rPr>
+                <w:rFonts w:ascii="Cambria Math" w:hAnsi="Cambria Math"/>
+                <w:i/>
+              </w:rPr>
+            </m:ctrlPr>
+          </m:dPr>
+          <m:e>
+            <m:d>
+              <m:dPr>
+                <m:begChr m:val="|"/>
+                <m:endChr m:val="|"/>
+                <m:ctrlPr>
+                  <w:rPr>
+                    <w:rFonts w:ascii="Cambria Math" w:hAnsi="Cambria Math"/>
+                    <w:i/>
+                  </w:rPr>
+                </m:ctrlPr>
+              </m:dPr>
+              <m:e>
                 <m:r>
                   <m:rPr>
                     <m:sty m:val="bi"/>
@@ -4968,12 +5449,468 @@
                   <w:rPr>
                     <w:rFonts w:ascii="Cambria Math" w:hAnsi="Cambria Math"/>
                   </w:rPr>
-                  <m:t>T</m:t>
+                  <m:t>w</m:t>
                 </m:r>
-              </m:sup>
-            </m:sSup>
-            <m:sSub>
-              <m:sSubPr>
+              </m:e>
+            </m:d>
+          </m:e>
+        </m:d>
+        <m:r>
+          <w:rPr>
+            <w:rFonts w:ascii="Cambria Math" w:hAnsi="Cambria Math"/>
+          </w:rPr>
+          <m:t>=1</m:t>
+        </m:r>
+      </m:oMath>
+      <w:r>
+        <w:t>. Thus, the geometric margin can be calculated as:</w:t>
+      </w:r>
+    </w:p>
+    <w:p>
+      <w:pPr>
+        <w:pStyle w:val="a3"/>
+        <w:ind w:left="360" w:firstLineChars="0" w:firstLine="0"/>
+      </w:pPr>
+      <m:oMathPara>
+        <m:oMath>
+          <m:r>
+            <w:rPr>
+              <w:rFonts w:ascii="Cambria Math" w:hAnsi="Cambria Math"/>
+            </w:rPr>
+            <m:t>geo_margi</m:t>
+          </m:r>
+          <m:sSub>
+            <m:sSubPr>
+              <m:ctrlPr>
+                <w:rPr>
+                  <w:rFonts w:ascii="Cambria Math" w:hAnsi="Cambria Math"/>
+                  <w:i/>
+                </w:rPr>
+              </m:ctrlPr>
+            </m:sSubPr>
+            <m:e>
+              <m:r>
+                <w:rPr>
+                  <w:rFonts w:ascii="Cambria Math" w:hAnsi="Cambria Math"/>
+                </w:rPr>
+                <m:t>n</m:t>
+              </m:r>
+            </m:e>
+            <m:sub>
+              <m:r>
+                <w:rPr>
+                  <w:rFonts w:ascii="Cambria Math" w:hAnsi="Cambria Math"/>
+                </w:rPr>
+                <m:t>i</m:t>
+              </m:r>
+            </m:sub>
+          </m:sSub>
+          <m:r>
+            <w:rPr>
+              <w:rFonts w:ascii="Cambria Math" w:hAnsi="Cambria Math"/>
+            </w:rPr>
+            <m:t>=</m:t>
+          </m:r>
+          <m:f>
+            <m:fPr>
+              <m:ctrlPr>
+                <w:rPr>
+                  <w:rFonts w:ascii="Cambria Math" w:hAnsi="Cambria Math"/>
+                  <w:i/>
+                </w:rPr>
+              </m:ctrlPr>
+            </m:fPr>
+            <m:num>
+              <m:r>
+                <w:rPr>
+                  <w:rFonts w:ascii="Cambria Math" w:hAnsi="Cambria Math"/>
+                </w:rPr>
+                <m:t>δ</m:t>
+              </m:r>
+            </m:num>
+            <m:den>
+              <m:d>
+                <m:dPr>
+                  <m:begChr m:val="|"/>
+                  <m:endChr m:val="|"/>
+                  <m:ctrlPr>
+                    <w:rPr>
+                      <w:rFonts w:ascii="Cambria Math" w:hAnsi="Cambria Math"/>
+                      <w:i/>
+                    </w:rPr>
+                  </m:ctrlPr>
+                </m:dPr>
+                <m:e>
+                  <m:d>
+                    <m:dPr>
+                      <m:begChr m:val="|"/>
+                      <m:endChr m:val="|"/>
+                      <m:ctrlPr>
+                        <w:rPr>
+                          <w:rFonts w:ascii="Cambria Math" w:hAnsi="Cambria Math"/>
+                          <w:i/>
+                        </w:rPr>
+                      </m:ctrlPr>
+                    </m:dPr>
+                    <m:e>
+                      <m:acc>
+                        <m:accPr>
+                          <m:chr m:val="̃"/>
+                          <m:ctrlPr>
+                            <w:rPr>
+                              <w:rFonts w:ascii="Cambria Math" w:hAnsi="Cambria Math"/>
+                              <w:i/>
+                            </w:rPr>
+                          </m:ctrlPr>
+                        </m:accPr>
+                        <m:e>
+                          <m:r>
+                            <m:rPr>
+                              <m:sty m:val="bi"/>
+                            </m:rPr>
+                            <w:rPr>
+                              <w:rFonts w:ascii="Cambria Math" w:hAnsi="Cambria Math"/>
+                            </w:rPr>
+                            <m:t>w</m:t>
+                          </m:r>
+                        </m:e>
+                      </m:acc>
+                    </m:e>
+                  </m:d>
+                </m:e>
+              </m:d>
+            </m:den>
+          </m:f>
+        </m:oMath>
+      </m:oMathPara>
+    </w:p>
+    <w:p>
+      <w:pPr>
+        <w:pStyle w:val="a3"/>
+        <w:ind w:left="360" w:firstLineChars="0" w:firstLine="0"/>
+      </w:pPr>
+      <w:r>
+        <w:t xml:space="preserve">With that, we can express the mistake bound for </w:t>
+      </w:r>
+      <m:oMath>
+        <m:acc>
+          <m:accPr>
+            <m:chr m:val="̃"/>
+            <m:ctrlPr>
+              <w:rPr>
+                <w:rFonts w:ascii="Cambria Math" w:hAnsi="Cambria Math"/>
+                <w:i/>
+              </w:rPr>
+            </m:ctrlPr>
+          </m:accPr>
+          <m:e>
+            <m:r>
+              <w:rPr>
+                <w:rFonts w:ascii="Cambria Math" w:hAnsi="Cambria Math"/>
+              </w:rPr>
+              <m:t>S</m:t>
+            </m:r>
+          </m:e>
+        </m:acc>
+      </m:oMath>
+      <w:r>
+        <w:t xml:space="preserve"> as:</w:t>
+      </w:r>
+    </w:p>
+    <w:p>
+      <w:pPr>
+        <w:pStyle w:val="a3"/>
+        <w:ind w:left="360" w:firstLineChars="0" w:firstLine="0"/>
+      </w:pPr>
+      <m:oMathPara>
+        <m:oMath>
+          <m:r>
+            <w:rPr>
+              <w:rFonts w:ascii="Cambria Math" w:hAnsi="Cambria Math"/>
+            </w:rPr>
+            <w:lastRenderedPageBreak/>
+            <m:t>mistak</m:t>
+          </m:r>
+          <m:sSub>
+            <m:sSubPr>
+              <m:ctrlPr>
+                <w:rPr>
+                  <w:rFonts w:ascii="Cambria Math" w:hAnsi="Cambria Math"/>
+                  <w:i/>
+                </w:rPr>
+              </m:ctrlPr>
+            </m:sSubPr>
+            <m:e>
+              <m:r>
+                <w:rPr>
+                  <w:rFonts w:ascii="Cambria Math" w:hAnsi="Cambria Math"/>
+                </w:rPr>
+                <m:t>e</m:t>
+              </m:r>
+            </m:e>
+            <m:sub>
+              <m:acc>
+                <m:accPr>
+                  <m:chr m:val="̃"/>
+                  <m:ctrlPr>
+                    <w:rPr>
+                      <w:rFonts w:ascii="Cambria Math" w:hAnsi="Cambria Math"/>
+                      <w:i/>
+                    </w:rPr>
+                  </m:ctrlPr>
+                </m:accPr>
+                <m:e>
+                  <m:r>
+                    <w:rPr>
+                      <w:rFonts w:ascii="Cambria Math" w:hAnsi="Cambria Math"/>
+                    </w:rPr>
+                    <m:t>S</m:t>
+                  </m:r>
+                </m:e>
+              </m:acc>
+            </m:sub>
+          </m:sSub>
+          <m:r>
+            <w:rPr>
+              <w:rFonts w:ascii="Cambria Math" w:hAnsi="Cambria Math"/>
+            </w:rPr>
+            <m:t>=</m:t>
+          </m:r>
+          <m:f>
+            <m:fPr>
+              <m:ctrlPr>
+                <w:rPr>
+                  <w:rFonts w:ascii="Cambria Math" w:hAnsi="Cambria Math"/>
+                  <w:i/>
+                </w:rPr>
+              </m:ctrlPr>
+            </m:fPr>
+            <m:num>
+              <m:func>
+                <m:funcPr>
+                  <m:ctrlPr>
+                    <w:rPr>
+                      <w:rFonts w:ascii="Cambria Math" w:hAnsi="Cambria Math"/>
+                    </w:rPr>
+                  </m:ctrlPr>
+                </m:funcPr>
+                <m:fName>
+                  <m:r>
+                    <m:rPr>
+                      <m:sty m:val="p"/>
+                    </m:rPr>
+                    <w:rPr>
+                      <w:rFonts w:ascii="Cambria Math" w:hAnsi="Cambria Math"/>
+                    </w:rPr>
+                    <m:t>max</m:t>
+                  </m:r>
+                </m:fName>
+                <m:e>
+                  <m:d>
+                    <m:dPr>
+                      <m:begChr m:val="{"/>
+                      <m:endChr m:val="}"/>
+                      <m:ctrlPr>
+                        <w:rPr>
+                          <w:rFonts w:ascii="Cambria Math" w:hAnsi="Cambria Math"/>
+                          <w:i/>
+                        </w:rPr>
+                      </m:ctrlPr>
+                    </m:dPr>
+                    <m:e>
+                      <m:d>
+                        <m:dPr>
+                          <m:begChr m:val="|"/>
+                          <m:endChr m:val="|"/>
+                          <m:ctrlPr>
+                            <w:rPr>
+                              <w:rFonts w:ascii="Cambria Math" w:hAnsi="Cambria Math"/>
+                              <w:i/>
+                            </w:rPr>
+                          </m:ctrlPr>
+                        </m:dPr>
+                        <m:e>
+                          <m:d>
+                            <m:dPr>
+                              <m:begChr m:val="|"/>
+                              <m:endChr m:val="|"/>
+                              <m:ctrlPr>
+                                <w:rPr>
+                                  <w:rFonts w:ascii="Cambria Math" w:hAnsi="Cambria Math"/>
+                                  <w:i/>
+                                </w:rPr>
+                              </m:ctrlPr>
+                            </m:dPr>
+                            <m:e>
+                              <m:acc>
+                                <m:accPr>
+                                  <m:chr m:val="̃"/>
+                                  <m:ctrlPr>
+                                    <w:rPr>
+                                      <w:rFonts w:ascii="Cambria Math" w:hAnsi="Cambria Math"/>
+                                      <w:i/>
+                                    </w:rPr>
+                                  </m:ctrlPr>
+                                </m:accPr>
+                                <m:e>
+                                  <m:sSub>
+                                    <m:sSubPr>
+                                      <m:ctrlPr>
+                                        <w:rPr>
+                                          <w:rFonts w:ascii="Cambria Math" w:hAnsi="Cambria Math"/>
+                                          <w:b/>
+                                          <w:i/>
+                                        </w:rPr>
+                                      </m:ctrlPr>
+                                    </m:sSubPr>
+                                    <m:e>
+                                      <m:r>
+                                        <m:rPr>
+                                          <m:sty m:val="bi"/>
+                                        </m:rPr>
+                                        <w:rPr>
+                                          <w:rFonts w:ascii="Cambria Math" w:hAnsi="Cambria Math"/>
+                                        </w:rPr>
+                                        <m:t>x</m:t>
+                                      </m:r>
+                                    </m:e>
+                                    <m:sub>
+                                      <m:r>
+                                        <m:rPr>
+                                          <m:sty m:val="bi"/>
+                                        </m:rPr>
+                                        <w:rPr>
+                                          <w:rFonts w:ascii="Cambria Math" w:hAnsi="Cambria Math"/>
+                                        </w:rPr>
+                                        <m:t>i</m:t>
+                                      </m:r>
+                                    </m:sub>
+                                  </m:sSub>
+                                </m:e>
+                              </m:acc>
+                            </m:e>
+                          </m:d>
+                        </m:e>
+                      </m:d>
+                    </m:e>
+                  </m:d>
+                </m:e>
+              </m:func>
+            </m:num>
+            <m:den>
+              <m:sSup>
+                <m:sSupPr>
+                  <m:ctrlPr>
+                    <w:rPr>
+                      <w:rFonts w:ascii="Cambria Math" w:hAnsi="Cambria Math"/>
+                      <w:i/>
+                    </w:rPr>
+                  </m:ctrlPr>
+                </m:sSupPr>
+                <m:e>
+                  <m:r>
+                    <w:rPr>
+                      <w:rFonts w:ascii="Cambria Math" w:hAnsi="Cambria Math"/>
+                    </w:rPr>
+                    <m:t>δ</m:t>
+                  </m:r>
+                </m:e>
+                <m:sup>
+                  <m:r>
+                    <w:rPr>
+                      <w:rFonts w:ascii="Cambria Math" w:hAnsi="Cambria Math"/>
+                    </w:rPr>
+                    <m:t>2</m:t>
+                  </m:r>
+                </m:sup>
+              </m:sSup>
+            </m:den>
+          </m:f>
+          <m:r>
+            <w:rPr>
+              <w:rFonts w:ascii="Cambria Math" w:hAnsi="Cambria Math"/>
+            </w:rPr>
+            <m:t>*||</m:t>
+          </m:r>
+          <m:acc>
+            <m:accPr>
+              <m:chr m:val="̃"/>
+              <m:ctrlPr>
+                <w:rPr>
+                  <w:rFonts w:ascii="Cambria Math" w:hAnsi="Cambria Math"/>
+                  <w:i/>
+                </w:rPr>
+              </m:ctrlPr>
+            </m:accPr>
+            <m:e>
+              <m:r>
+                <m:rPr>
+                  <m:sty m:val="bi"/>
+                </m:rPr>
+                <w:rPr>
+                  <w:rFonts w:ascii="Cambria Math" w:hAnsi="Cambria Math"/>
+                </w:rPr>
+                <m:t>w</m:t>
+              </m:r>
+            </m:e>
+          </m:acc>
+          <m:r>
+            <w:rPr>
+              <w:rFonts w:ascii="Cambria Math" w:hAnsi="Cambria Math"/>
+            </w:rPr>
+            <m:t>||</m:t>
+          </m:r>
+        </m:oMath>
+      </m:oMathPara>
+    </w:p>
+    <w:p>
+      <w:pPr>
+        <w:pStyle w:val="a3"/>
+        <w:ind w:left="360" w:firstLineChars="0" w:firstLine="0"/>
+      </w:pPr>
+      <w:r>
+        <w:t xml:space="preserve">Firstly, we could </w:t>
+      </w:r>
+      <w:proofErr w:type="gramStart"/>
+      <w:r>
+        <w:t>bound</w:t>
+      </w:r>
+      <m:oMath>
+        <m:r>
+          <w:rPr>
+            <w:rFonts w:ascii="Cambria Math" w:hAnsi="Cambria Math"/>
+          </w:rPr>
+          <m:t xml:space="preserve"> </m:t>
+        </m:r>
+        <m:r>
+          <m:rPr>
+            <m:sty m:val="p"/>
+          </m:rPr>
+          <w:rPr>
+            <w:rFonts w:ascii="Cambria Math" w:hAnsi="Cambria Math"/>
+          </w:rPr>
+          <m:t>max⁡</m:t>
+        </m:r>
+        <m:r>
+          <w:rPr>
+            <w:rFonts w:ascii="Cambria Math" w:hAnsi="Cambria Math"/>
+          </w:rPr>
+          <m:t>{||</m:t>
+        </m:r>
+        <m:sSub>
+          <m:sSubPr>
+            <m:ctrlPr>
+              <w:rPr>
+                <w:rFonts w:ascii="Cambria Math" w:hAnsi="Cambria Math"/>
+                <w:b/>
+                <w:i/>
+              </w:rPr>
+            </m:ctrlPr>
+          </m:sSubPr>
+          <m:e>
+            <m:acc>
+              <m:accPr>
+                <m:chr m:val="̃"/>
                 <m:ctrlPr>
                   <w:rPr>
                     <w:rFonts w:ascii="Cambria Math" w:hAnsi="Cambria Math"/>
@@ -4981,33 +5918,8 @@
                     <w:i/>
                   </w:rPr>
                 </m:ctrlPr>
-              </m:sSubPr>
+              </m:accPr>
               <m:e>
-                <m:acc>
-                  <m:accPr>
-                    <m:chr m:val="̃"/>
-                    <m:ctrlPr>
-                      <w:rPr>
-                        <w:rFonts w:ascii="Cambria Math" w:hAnsi="Cambria Math"/>
-                        <w:b/>
-                        <w:i/>
-                      </w:rPr>
-                    </m:ctrlPr>
-                  </m:accPr>
-                  <m:e>
-                    <m:r>
-                      <m:rPr>
-                        <m:sty m:val="bi"/>
-                      </m:rPr>
-                      <w:rPr>
-                        <w:rFonts w:ascii="Cambria Math" w:hAnsi="Cambria Math"/>
-                      </w:rPr>
-                      <m:t>x</m:t>
-                    </m:r>
-                  </m:e>
-                </m:acc>
-              </m:e>
-              <m:sub>
                 <m:r>
                   <m:rPr>
                     <m:sty m:val="bi"/>
@@ -5015,33 +5927,65 @@
                   <w:rPr>
                     <w:rFonts w:ascii="Cambria Math" w:hAnsi="Cambria Math"/>
                   </w:rPr>
-                  <m:t>i</m:t>
+                  <m:t>x</m:t>
                 </m:r>
-              </m:sub>
-            </m:sSub>
+              </m:e>
+            </m:acc>
           </m:e>
-        </m:d>
+          <m:sub>
+            <m:r>
+              <m:rPr>
+                <m:sty m:val="bi"/>
+              </m:rPr>
+              <w:rPr>
+                <w:rFonts w:ascii="Cambria Math" w:hAnsi="Cambria Math"/>
+              </w:rPr>
+              <m:t>i</m:t>
+            </m:r>
+          </m:sub>
+        </m:sSub>
         <m:r>
           <w:rPr>
             <w:rFonts w:ascii="Cambria Math" w:hAnsi="Cambria Math"/>
           </w:rPr>
-          <m:t>≥δ</m:t>
+          <m:t>||}</m:t>
         </m:r>
       </m:oMath>
       <w:r>
-        <w:t xml:space="preserve">. In other words, our </w:t>
+        <w:t xml:space="preserve"> with</w:t>
       </w:r>
       <m:oMath>
-        <m:acc>
-          <m:accPr>
-            <m:chr m:val="̃"/>
+        <m:r>
+          <w:rPr>
+            <w:rFonts w:ascii="Cambria Math" w:hAnsi="Cambria Math"/>
+          </w:rPr>
+          <m:t xml:space="preserve"> </m:t>
+        </m:r>
+        <m:r>
+          <m:rPr>
+            <m:sty m:val="p"/>
+          </m:rPr>
+          <w:rPr>
+            <w:rFonts w:ascii="Cambria Math" w:hAnsi="Cambria Math"/>
+          </w:rPr>
+          <m:t>max⁡</m:t>
+        </m:r>
+        <m:r>
+          <w:rPr>
+            <w:rFonts w:ascii="Cambria Math" w:hAnsi="Cambria Math"/>
+          </w:rPr>
+          <m:t>{||</m:t>
+        </m:r>
+        <m:sSub>
+          <m:sSubPr>
             <m:ctrlPr>
               <w:rPr>
                 <w:rFonts w:ascii="Cambria Math" w:hAnsi="Cambria Math"/>
+                <w:b/>
                 <w:i/>
               </w:rPr>
             </m:ctrlPr>
-          </m:accPr>
+          </m:sSubPr>
           <m:e>
             <m:r>
               <m:rPr>
@@ -5050,35 +5994,670 @@
               <w:rPr>
                 <w:rFonts w:ascii="Cambria Math" w:hAnsi="Cambria Math"/>
               </w:rPr>
+              <m:t>x</m:t>
+            </m:r>
+          </m:e>
+          <m:sub>
+            <m:r>
+              <m:rPr>
+                <m:sty m:val="bi"/>
+              </m:rPr>
+              <w:rPr>
+                <w:rFonts w:ascii="Cambria Math" w:hAnsi="Cambria Math"/>
+              </w:rPr>
+              <m:t>i</m:t>
+            </m:r>
+          </m:sub>
+        </m:sSub>
+        <m:r>
+          <w:rPr>
+            <w:rFonts w:ascii="Cambria Math" w:hAnsi="Cambria Math"/>
+          </w:rPr>
+          <m:t>||}</m:t>
+        </m:r>
+      </m:oMath>
+      <w:proofErr w:type="gramEnd"/>
+      <w:r>
+        <w:t xml:space="preserve">, since we merely swapped one coordinate out with the value k. That is, the maximum of </w:t>
+      </w:r>
+      <m:oMath>
+        <m:r>
+          <w:rPr>
+            <w:rFonts w:ascii="Cambria Math" w:hAnsi="Cambria Math"/>
+          </w:rPr>
+          <m:t>||</m:t>
+        </m:r>
+        <m:sSub>
+          <m:sSubPr>
+            <m:ctrlPr>
+              <w:rPr>
+                <w:rFonts w:ascii="Cambria Math" w:hAnsi="Cambria Math"/>
+                <w:b/>
+                <w:i/>
+              </w:rPr>
+            </m:ctrlPr>
+          </m:sSubPr>
+          <m:e>
+            <m:acc>
+              <m:accPr>
+                <m:chr m:val="̃"/>
+                <m:ctrlPr>
+                  <w:rPr>
+                    <w:rFonts w:ascii="Cambria Math" w:hAnsi="Cambria Math"/>
+                    <w:b/>
+                    <w:i/>
+                  </w:rPr>
+                </m:ctrlPr>
+              </m:accPr>
+              <m:e>
+                <m:r>
+                  <m:rPr>
+                    <m:sty m:val="bi"/>
+                  </m:rPr>
+                  <w:rPr>
+                    <w:rFonts w:ascii="Cambria Math" w:hAnsi="Cambria Math"/>
+                  </w:rPr>
+                  <m:t>x</m:t>
+                </m:r>
+              </m:e>
+            </m:acc>
+          </m:e>
+          <m:sub>
+            <m:r>
+              <m:rPr>
+                <m:sty m:val="bi"/>
+              </m:rPr>
+              <w:rPr>
+                <w:rFonts w:ascii="Cambria Math" w:hAnsi="Cambria Math"/>
+              </w:rPr>
+              <m:t>i</m:t>
+            </m:r>
+          </m:sub>
+        </m:sSub>
+        <m:r>
+          <w:rPr>
+            <w:rFonts w:ascii="Cambria Math" w:hAnsi="Cambria Math"/>
+          </w:rPr>
+          <m:t>||</m:t>
+        </m:r>
+      </m:oMath>
+      <w:r>
+        <w:t xml:space="preserve"> can be no more than the </w:t>
+      </w:r>
+      <w:r>
+        <w:t xml:space="preserve">norm of </w:t>
+      </w:r>
+      <m:oMath>
+        <m:r>
+          <w:rPr>
+            <w:rFonts w:ascii="Cambria Math" w:hAnsi="Cambria Math"/>
+          </w:rPr>
+          <m:t>x</m:t>
+        </m:r>
+      </m:oMath>
+      <w:r>
+        <w:t xml:space="preserve"> added another coordinate with value</w:t>
+      </w:r>
+      <m:oMath>
+        <m:r>
+          <w:rPr>
+            <w:rFonts w:ascii="Cambria Math" w:hAnsi="Cambria Math"/>
+          </w:rPr>
+          <m:t xml:space="preserve"> k</m:t>
+        </m:r>
+      </m:oMath>
+      <w:r>
+        <w:t xml:space="preserve">, which is </w:t>
+      </w:r>
+      <w:r>
+        <w:t xml:space="preserve">square root of </w:t>
+      </w:r>
+      <m:oMath>
+        <m:sSup>
+          <m:sSupPr>
+            <m:ctrlPr>
+              <w:rPr>
+                <w:rFonts w:ascii="Cambria Math" w:hAnsi="Cambria Math"/>
+                <w:i/>
+              </w:rPr>
+            </m:ctrlPr>
+          </m:sSupPr>
+          <m:e>
+            <m:d>
+              <m:dPr>
+                <m:begChr m:val="|"/>
+                <m:endChr m:val="|"/>
+                <m:ctrlPr>
+                  <w:rPr>
+                    <w:rFonts w:ascii="Cambria Math" w:hAnsi="Cambria Math"/>
+                    <w:i/>
+                  </w:rPr>
+                </m:ctrlPr>
+              </m:dPr>
+              <m:e>
+                <m:d>
+                  <m:dPr>
+                    <m:begChr m:val="|"/>
+                    <m:endChr m:val="|"/>
+                    <m:ctrlPr>
+                      <w:rPr>
+                        <w:rFonts w:ascii="Cambria Math" w:hAnsi="Cambria Math"/>
+                        <w:i/>
+                      </w:rPr>
+                    </m:ctrlPr>
+                  </m:dPr>
+                  <m:e>
+                    <m:sSub>
+                      <m:sSubPr>
+                        <m:ctrlPr>
+                          <w:rPr>
+                            <w:rFonts w:ascii="Cambria Math" w:hAnsi="Cambria Math"/>
+                            <w:b/>
+                            <w:i/>
+                          </w:rPr>
+                        </m:ctrlPr>
+                      </m:sSubPr>
+                      <m:e>
+                        <m:r>
+                          <m:rPr>
+                            <m:sty m:val="bi"/>
+                          </m:rPr>
+                          <w:rPr>
+                            <w:rFonts w:ascii="Cambria Math" w:hAnsi="Cambria Math"/>
+                          </w:rPr>
+                          <m:t>x</m:t>
+                        </m:r>
+                      </m:e>
+                      <m:sub>
+                        <m:r>
+                          <m:rPr>
+                            <m:sty m:val="bi"/>
+                          </m:rPr>
+                          <w:rPr>
+                            <w:rFonts w:ascii="Cambria Math" w:hAnsi="Cambria Math"/>
+                          </w:rPr>
+                          <m:t>i</m:t>
+                        </m:r>
+                      </m:sub>
+                    </m:sSub>
+                  </m:e>
+                </m:d>
+              </m:e>
+            </m:d>
+          </m:e>
+          <m:sup>
+            <m:r>
+              <w:rPr>
+                <w:rFonts w:ascii="Cambria Math" w:hAnsi="Cambria Math"/>
+              </w:rPr>
+              <m:t>2</m:t>
+            </m:r>
+          </m:sup>
+        </m:sSup>
+      </m:oMath>
+      <w:r>
+        <w:t xml:space="preserve"> </w:t>
+      </w:r>
+      <w:r>
+        <w:t>plus</w:t>
+      </w:r>
+      <m:oMath>
+        <m:r>
+          <w:rPr>
+            <w:rFonts w:ascii="Cambria Math" w:hAnsi="Cambria Math"/>
+          </w:rPr>
+          <m:t xml:space="preserve"> </m:t>
+        </m:r>
+        <m:sSup>
+          <m:sSupPr>
+            <m:ctrlPr>
+              <w:rPr>
+                <w:rFonts w:ascii="Cambria Math" w:hAnsi="Cambria Math"/>
+                <w:i/>
+              </w:rPr>
+            </m:ctrlPr>
+          </m:sSupPr>
+          <m:e>
+            <m:r>
+              <w:rPr>
+                <w:rFonts w:ascii="Cambria Math" w:hAnsi="Cambria Math"/>
+              </w:rPr>
+              <m:t>k</m:t>
+            </m:r>
+          </m:e>
+          <m:sup>
+            <m:r>
+              <w:rPr>
+                <w:rFonts w:ascii="Cambria Math" w:hAnsi="Cambria Math"/>
+              </w:rPr>
+              <m:t>2</m:t>
+            </m:r>
+          </m:sup>
+        </m:sSup>
+      </m:oMath>
+      <w:r>
+        <w:t xml:space="preserve">. That is, </w:t>
+      </w:r>
+    </w:p>
+    <w:p>
+      <w:pPr>
+        <w:pStyle w:val="a3"/>
+        <w:ind w:left="360" w:firstLineChars="0" w:firstLine="0"/>
+      </w:pPr>
+      <m:oMathPara>
+        <m:oMath>
+          <m:func>
+            <m:funcPr>
+              <m:ctrlPr>
+                <w:rPr>
+                  <w:rFonts w:ascii="Cambria Math" w:hAnsi="Cambria Math"/>
+                </w:rPr>
+              </m:ctrlPr>
+            </m:funcPr>
+            <m:fName>
+              <m:r>
+                <m:rPr>
+                  <m:sty m:val="p"/>
+                </m:rPr>
+                <w:rPr>
+                  <w:rFonts w:ascii="Cambria Math" w:hAnsi="Cambria Math"/>
+                </w:rPr>
+                <m:t>max</m:t>
+              </m:r>
+            </m:fName>
+            <m:e>
+              <m:d>
+                <m:dPr>
+                  <m:begChr m:val="{"/>
+                  <m:endChr m:val="}"/>
+                  <m:ctrlPr>
+                    <w:rPr>
+                      <w:rFonts w:ascii="Cambria Math" w:hAnsi="Cambria Math"/>
+                      <w:i/>
+                    </w:rPr>
+                  </m:ctrlPr>
+                </m:dPr>
+                <m:e>
+                  <m:d>
+                    <m:dPr>
+                      <m:begChr m:val="|"/>
+                      <m:endChr m:val="|"/>
+                      <m:ctrlPr>
+                        <w:rPr>
+                          <w:rFonts w:ascii="Cambria Math" w:hAnsi="Cambria Math"/>
+                          <w:i/>
+                        </w:rPr>
+                      </m:ctrlPr>
+                    </m:dPr>
+                    <m:e>
+                      <m:d>
+                        <m:dPr>
+                          <m:begChr m:val="|"/>
+                          <m:endChr m:val="|"/>
+                          <m:ctrlPr>
+                            <w:rPr>
+                              <w:rFonts w:ascii="Cambria Math" w:hAnsi="Cambria Math"/>
+                              <w:i/>
+                            </w:rPr>
+                          </m:ctrlPr>
+                        </m:dPr>
+                        <m:e>
+                          <m:acc>
+                            <m:accPr>
+                              <m:chr m:val="̃"/>
+                              <m:ctrlPr>
+                                <w:rPr>
+                                  <w:rFonts w:ascii="Cambria Math" w:hAnsi="Cambria Math"/>
+                                  <w:i/>
+                                </w:rPr>
+                              </m:ctrlPr>
+                            </m:accPr>
+                            <m:e>
+                              <m:sSub>
+                                <m:sSubPr>
+                                  <m:ctrlPr>
+                                    <w:rPr>
+                                      <w:rFonts w:ascii="Cambria Math" w:hAnsi="Cambria Math"/>
+                                      <w:b/>
+                                      <w:i/>
+                                    </w:rPr>
+                                  </m:ctrlPr>
+                                </m:sSubPr>
+                                <m:e>
+                                  <m:r>
+                                    <m:rPr>
+                                      <m:sty m:val="bi"/>
+                                    </m:rPr>
+                                    <w:rPr>
+                                      <w:rFonts w:ascii="Cambria Math" w:hAnsi="Cambria Math"/>
+                                    </w:rPr>
+                                    <m:t>x</m:t>
+                                  </m:r>
+                                </m:e>
+                                <m:sub>
+                                  <m:r>
+                                    <m:rPr>
+                                      <m:sty m:val="bi"/>
+                                    </m:rPr>
+                                    <w:rPr>
+                                      <w:rFonts w:ascii="Cambria Math" w:hAnsi="Cambria Math"/>
+                                    </w:rPr>
+                                    <m:t>i</m:t>
+                                  </m:r>
+                                </m:sub>
+                              </m:sSub>
+                            </m:e>
+                          </m:acc>
+                        </m:e>
+                      </m:d>
+                    </m:e>
+                  </m:d>
+                </m:e>
+              </m:d>
+            </m:e>
+          </m:func>
+          <m:r>
+            <w:rPr>
+              <w:rFonts w:ascii="Cambria Math" w:hAnsi="Cambria Math"/>
+            </w:rPr>
+            <m:t>≤</m:t>
+          </m:r>
+          <m:rad>
+            <m:radPr>
+              <m:degHide m:val="1"/>
+              <m:ctrlPr>
+                <w:rPr>
+                  <w:rFonts w:ascii="Cambria Math" w:hAnsi="Cambria Math"/>
+                  <w:i/>
+                </w:rPr>
+              </m:ctrlPr>
+            </m:radPr>
+            <m:deg/>
+            <m:e>
+              <m:sSup>
+                <m:sSupPr>
+                  <m:ctrlPr>
+                    <w:rPr>
+                      <w:rFonts w:ascii="Cambria Math" w:hAnsi="Cambria Math"/>
+                      <w:i/>
+                    </w:rPr>
+                  </m:ctrlPr>
+                </m:sSupPr>
+                <m:e>
+                  <m:func>
+                    <m:funcPr>
+                      <m:ctrlPr>
+                        <w:rPr>
+                          <w:rFonts w:ascii="Cambria Math" w:hAnsi="Cambria Math"/>
+                        </w:rPr>
+                      </m:ctrlPr>
+                    </m:funcPr>
+                    <m:fName>
+                      <m:r>
+                        <m:rPr>
+                          <m:sty m:val="p"/>
+                        </m:rPr>
+                        <w:rPr>
+                          <w:rFonts w:ascii="Cambria Math" w:hAnsi="Cambria Math"/>
+                        </w:rPr>
+                        <m:t>max</m:t>
+                      </m:r>
+                    </m:fName>
+                    <m:e>
+                      <m:d>
+                        <m:dPr>
+                          <m:begChr m:val="{"/>
+                          <m:endChr m:val="}"/>
+                          <m:ctrlPr>
+                            <w:rPr>
+                              <w:rFonts w:ascii="Cambria Math" w:hAnsi="Cambria Math"/>
+                              <w:i/>
+                            </w:rPr>
+                          </m:ctrlPr>
+                        </m:dPr>
+                        <m:e>
+                          <m:d>
+                            <m:dPr>
+                              <m:begChr m:val="|"/>
+                              <m:endChr m:val="|"/>
+                              <m:ctrlPr>
+                                <w:rPr>
+                                  <w:rFonts w:ascii="Cambria Math" w:hAnsi="Cambria Math"/>
+                                  <w:i/>
+                                </w:rPr>
+                              </m:ctrlPr>
+                            </m:dPr>
+                            <m:e>
+                              <m:d>
+                                <m:dPr>
+                                  <m:begChr m:val="|"/>
+                                  <m:endChr m:val="|"/>
+                                  <m:ctrlPr>
+                                    <w:rPr>
+                                      <w:rFonts w:ascii="Cambria Math" w:hAnsi="Cambria Math"/>
+                                      <w:i/>
+                                    </w:rPr>
+                                  </m:ctrlPr>
+                                </m:dPr>
+                                <m:e>
+                                  <m:sSub>
+                                    <m:sSubPr>
+                                      <m:ctrlPr>
+                                        <w:rPr>
+                                          <w:rFonts w:ascii="Cambria Math" w:hAnsi="Cambria Math"/>
+                                          <w:b/>
+                                          <w:i/>
+                                        </w:rPr>
+                                      </m:ctrlPr>
+                                    </m:sSubPr>
+                                    <m:e>
+                                      <m:r>
+                                        <m:rPr>
+                                          <m:sty m:val="bi"/>
+                                        </m:rPr>
+                                        <w:rPr>
+                                          <w:rFonts w:ascii="Cambria Math" w:hAnsi="Cambria Math"/>
+                                        </w:rPr>
+                                        <m:t>x</m:t>
+                                      </m:r>
+                                    </m:e>
+                                    <m:sub>
+                                      <m:r>
+                                        <m:rPr>
+                                          <m:sty m:val="bi"/>
+                                        </m:rPr>
+                                        <w:rPr>
+                                          <w:rFonts w:ascii="Cambria Math" w:hAnsi="Cambria Math"/>
+                                        </w:rPr>
+                                        <m:t>i</m:t>
+                                      </m:r>
+                                    </m:sub>
+                                  </m:sSub>
+                                </m:e>
+                              </m:d>
+                            </m:e>
+                          </m:d>
+                        </m:e>
+                      </m:d>
+                    </m:e>
+                  </m:func>
+                </m:e>
+                <m:sup>
+                  <m:r>
+                    <w:rPr>
+                      <w:rFonts w:ascii="Cambria Math" w:hAnsi="Cambria Math"/>
+                    </w:rPr>
+                    <m:t>2</m:t>
+                  </m:r>
+                </m:sup>
+              </m:sSup>
+              <m:r>
+                <w:rPr>
+                  <w:rFonts w:ascii="Cambria Math" w:hAnsi="Cambria Math"/>
+                </w:rPr>
+                <m:t>+</m:t>
+              </m:r>
+              <m:sSup>
+                <m:sSupPr>
+                  <m:ctrlPr>
+                    <w:rPr>
+                      <w:rFonts w:ascii="Cambria Math" w:hAnsi="Cambria Math"/>
+                      <w:i/>
+                    </w:rPr>
+                  </m:ctrlPr>
+                </m:sSupPr>
+                <m:e>
+                  <m:r>
+                    <w:rPr>
+                      <w:rFonts w:ascii="Cambria Math" w:hAnsi="Cambria Math"/>
+                    </w:rPr>
+                    <m:t>k</m:t>
+                  </m:r>
+                </m:e>
+                <m:sup>
+                  <m:r>
+                    <w:rPr>
+                      <w:rFonts w:ascii="Cambria Math" w:hAnsi="Cambria Math"/>
+                    </w:rPr>
+                    <m:t>2</m:t>
+                  </m:r>
+                </m:sup>
+              </m:sSup>
+            </m:e>
+          </m:rad>
+          <m:r>
+            <w:rPr>
+              <w:rFonts w:ascii="Cambria Math" w:hAnsi="Cambria Math"/>
+            </w:rPr>
+            <m:t>=</m:t>
+          </m:r>
+          <m:rad>
+            <m:radPr>
+              <m:degHide m:val="1"/>
+              <m:ctrlPr>
+                <w:rPr>
+                  <w:rFonts w:ascii="Cambria Math" w:hAnsi="Cambria Math"/>
+                  <w:i/>
+                </w:rPr>
+              </m:ctrlPr>
+            </m:radPr>
+            <m:deg/>
+            <m:e>
+              <m:sSup>
+                <m:sSupPr>
+                  <m:ctrlPr>
+                    <w:rPr>
+                      <w:rFonts w:ascii="Cambria Math" w:hAnsi="Cambria Math"/>
+                      <w:i/>
+                    </w:rPr>
+                  </m:ctrlPr>
+                </m:sSupPr>
+                <m:e>
+                  <m:r>
+                    <w:rPr>
+                      <w:rFonts w:ascii="Cambria Math" w:hAnsi="Cambria Math"/>
+                    </w:rPr>
+                    <m:t>R</m:t>
+                  </m:r>
+                </m:e>
+                <m:sup>
+                  <m:r>
+                    <w:rPr>
+                      <w:rFonts w:ascii="Cambria Math" w:hAnsi="Cambria Math"/>
+                    </w:rPr>
+                    <m:t>2</m:t>
+                  </m:r>
+                </m:sup>
+              </m:sSup>
+              <m:r>
+                <w:rPr>
+                  <w:rFonts w:ascii="Cambria Math" w:hAnsi="Cambria Math"/>
+                </w:rPr>
+                <m:t>+</m:t>
+              </m:r>
+              <m:sSup>
+                <m:sSupPr>
+                  <m:ctrlPr>
+                    <w:rPr>
+                      <w:rFonts w:ascii="Cambria Math" w:hAnsi="Cambria Math"/>
+                      <w:i/>
+                    </w:rPr>
+                  </m:ctrlPr>
+                </m:sSupPr>
+                <m:e>
+                  <m:r>
+                    <w:rPr>
+                      <w:rFonts w:ascii="Cambria Math" w:hAnsi="Cambria Math"/>
+                    </w:rPr>
+                    <m:t>k</m:t>
+                  </m:r>
+                </m:e>
+                <m:sup>
+                  <m:r>
+                    <w:rPr>
+                      <w:rFonts w:ascii="Cambria Math" w:hAnsi="Cambria Math"/>
+                    </w:rPr>
+                    <m:t>2</m:t>
+                  </m:r>
+                </m:sup>
+              </m:sSup>
+            </m:e>
+          </m:rad>
+        </m:oMath>
+      </m:oMathPara>
+    </w:p>
+    <w:p>
+      <w:pPr>
+        <w:pStyle w:val="a3"/>
+        <w:ind w:left="360" w:firstLineChars="0" w:firstLine="0"/>
+      </w:pPr>
+      <w:r>
+        <w:t>As for the length of</w:t>
+      </w:r>
+      <m:oMath>
+        <m:r>
+          <w:rPr>
+            <w:rFonts w:ascii="Cambria Math" w:hAnsi="Cambria Math"/>
+          </w:rPr>
+          <m:t xml:space="preserve"> </m:t>
+        </m:r>
+        <m:r>
+          <w:rPr>
+            <w:rFonts w:ascii="Cambria Math" w:hAnsi="Cambria Math"/>
+          </w:rPr>
+          <m:t>||</m:t>
+        </m:r>
+        <m:acc>
+          <m:accPr>
+            <m:chr m:val="̃"/>
+            <m:ctrlPr>
+              <w:rPr>
+                <w:rFonts w:ascii="Cambria Math" w:hAnsi="Cambria Math"/>
+                <w:i/>
+              </w:rPr>
+            </m:ctrlPr>
+          </m:accPr>
+          <m:e>
+            <m:r>
+              <w:rPr>
+                <w:rFonts w:ascii="Cambria Math" w:hAnsi="Cambria Math"/>
+              </w:rPr>
               <m:t>w</m:t>
             </m:r>
           </m:e>
         </m:acc>
+        <m:r>
+          <w:rPr>
+            <w:rFonts w:ascii="Cambria Math" w:hAnsi="Cambria Math"/>
+          </w:rPr>
+          <m:t>||</m:t>
+        </m:r>
       </m:oMath>
       <w:r>
-        <w:t xml:space="preserve"> indeed separates </w:t>
-      </w:r>
-      <m:oMath>
-        <m:acc>
-          <m:accPr>
-            <m:chr m:val="̃"/>
-            <m:ctrlPr>
-              <w:rPr>
-                <w:rFonts w:ascii="Cambria Math" w:hAnsi="Cambria Math"/>
-                <w:i/>
-              </w:rPr>
-            </m:ctrlPr>
-          </m:accPr>
-          <m:e>
-            <m:r>
-              <w:rPr>
-                <w:rFonts w:ascii="Cambria Math" w:hAnsi="Cambria Math"/>
-              </w:rPr>
-              <m:t>S</m:t>
-            </m:r>
-          </m:e>
-        </m:acc>
-      </m:oMath>
+        <w:t>, we could bound it by</w:t>
+      </w:r>
+      <w:bookmarkStart w:id="0" w:name="_GoBack"/>
+      <w:bookmarkEnd w:id="0"/>
     </w:p>
     <w:sectPr>
       <w:pgSz w:w="11906" w:h="16838"/>
@@ -5088,6 +6667,44 @@
     </w:sectPr>
   </w:body>
 </w:document>
+</file>
+
+<file path=word/endnotes.xml><?xml version="1.0" encoding="utf-8"?>
+<w:endnotes xmlns:wpc="http://schemas.microsoft.com/office/word/2010/wordprocessingCanvas" xmlns:mc="http://schemas.openxmlformats.org/markup-compatibility/2006" xmlns:o="urn:schemas-microsoft-com:office:office" xmlns:r="http://schemas.openxmlformats.org/officeDocument/2006/relationships" xmlns:m="http://schemas.openxmlformats.org/officeDocument/2006/math" xmlns:v="urn:schemas-microsoft-com:vml" xmlns:wp14="http://schemas.microsoft.com/office/word/2010/wordprocessingDrawing" xmlns:wp="http://schemas.openxmlformats.org/drawingml/2006/wordprocessingDrawing" xmlns:w10="urn:schemas-microsoft-com:office:word" xmlns:w="http://schemas.openxmlformats.org/wordprocessingml/2006/main" xmlns:w14="http://schemas.microsoft.com/office/word/2010/wordml" xmlns:wpg="http://schemas.microsoft.com/office/word/2010/wordprocessingGroup" xmlns:wpi="http://schemas.microsoft.com/office/word/2010/wordprocessingInk" xmlns:wne="http://schemas.microsoft.com/office/word/2006/wordml" xmlns:wps="http://schemas.microsoft.com/office/word/2010/wordprocessingShape" mc:Ignorable="w14 wp14">
+  <w:endnote w:type="separator" w:id="-1">
+    <w:p>
+      <w:r>
+        <w:separator/>
+      </w:r>
+    </w:p>
+  </w:endnote>
+  <w:endnote w:type="continuationSeparator" w:id="0">
+    <w:p>
+      <w:r>
+        <w:continuationSeparator/>
+      </w:r>
+    </w:p>
+  </w:endnote>
+</w:endnotes>
+</file>
+
+<file path=word/footnotes.xml><?xml version="1.0" encoding="utf-8"?>
+<w:footnotes xmlns:wpc="http://schemas.microsoft.com/office/word/2010/wordprocessingCanvas" xmlns:mc="http://schemas.openxmlformats.org/markup-compatibility/2006" xmlns:o="urn:schemas-microsoft-com:office:office" xmlns:r="http://schemas.openxmlformats.org/officeDocument/2006/relationships" xmlns:m="http://schemas.openxmlformats.org/officeDocument/2006/math" xmlns:v="urn:schemas-microsoft-com:vml" xmlns:wp14="http://schemas.microsoft.com/office/word/2010/wordprocessingDrawing" xmlns:wp="http://schemas.openxmlformats.org/drawingml/2006/wordprocessingDrawing" xmlns:w10="urn:schemas-microsoft-com:office:word" xmlns:w="http://schemas.openxmlformats.org/wordprocessingml/2006/main" xmlns:w14="http://schemas.microsoft.com/office/word/2010/wordml" xmlns:wpg="http://schemas.microsoft.com/office/word/2010/wordprocessingGroup" xmlns:wpi="http://schemas.microsoft.com/office/word/2010/wordprocessingInk" xmlns:wne="http://schemas.microsoft.com/office/word/2006/wordml" xmlns:wps="http://schemas.microsoft.com/office/word/2010/wordprocessingShape" mc:Ignorable="w14 wp14">
+  <w:footnote w:type="separator" w:id="-1">
+    <w:p>
+      <w:r>
+        <w:separator/>
+      </w:r>
+    </w:p>
+  </w:footnote>
+  <w:footnote w:type="continuationSeparator" w:id="0">
+    <w:p>
+      <w:r>
+        <w:continuationSeparator/>
+      </w:r>
+    </w:p>
+  </w:footnote>
+</w:footnotes>
 </file>
 
 <file path=word/numbering.xml><?xml version="1.0" encoding="utf-8"?>
@@ -5420,6 +7037,71 @@
       <w:szCs w:val="18"/>
     </w:rPr>
   </w:style>
+  <w:style w:type="paragraph" w:styleId="a6">
+    <w:name w:val="header"/>
+    <w:basedOn w:val="a"/>
+    <w:link w:val="Char0"/>
+    <w:uiPriority w:val="99"/>
+    <w:unhideWhenUsed/>
+    <w:rsid w:val="000130F0"/>
+    <w:pPr>
+      <w:pBdr>
+        <w:bottom w:val="single" w:sz="6" w:space="1" w:color="auto"/>
+      </w:pBdr>
+      <w:tabs>
+        <w:tab w:val="center" w:pos="4153"/>
+        <w:tab w:val="right" w:pos="8306"/>
+      </w:tabs>
+      <w:snapToGrid w:val="0"/>
+      <w:jc w:val="center"/>
+    </w:pPr>
+    <w:rPr>
+      <w:sz w:val="18"/>
+      <w:szCs w:val="18"/>
+    </w:rPr>
+  </w:style>
+  <w:style w:type="character" w:customStyle="1" w:styleId="Char0">
+    <w:name w:val="页眉 Char"/>
+    <w:basedOn w:val="a0"/>
+    <w:link w:val="a6"/>
+    <w:uiPriority w:val="99"/>
+    <w:rsid w:val="000130F0"/>
+    <w:rPr>
+      <w:sz w:val="18"/>
+      <w:szCs w:val="18"/>
+    </w:rPr>
+  </w:style>
+  <w:style w:type="paragraph" w:styleId="a7">
+    <w:name w:val="footer"/>
+    <w:basedOn w:val="a"/>
+    <w:link w:val="Char1"/>
+    <w:uiPriority w:val="99"/>
+    <w:unhideWhenUsed/>
+    <w:rsid w:val="000130F0"/>
+    <w:pPr>
+      <w:tabs>
+        <w:tab w:val="center" w:pos="4153"/>
+        <w:tab w:val="right" w:pos="8306"/>
+      </w:tabs>
+      <w:snapToGrid w:val="0"/>
+      <w:jc w:val="left"/>
+    </w:pPr>
+    <w:rPr>
+      <w:sz w:val="18"/>
+      <w:szCs w:val="18"/>
+    </w:rPr>
+  </w:style>
+  <w:style w:type="character" w:customStyle="1" w:styleId="Char1">
+    <w:name w:val="页脚 Char"/>
+    <w:basedOn w:val="a0"/>
+    <w:link w:val="a7"/>
+    <w:uiPriority w:val="99"/>
+    <w:rsid w:val="000130F0"/>
+    <w:rPr>
+      <w:sz w:val="18"/>
+      <w:szCs w:val="18"/>
+    </w:rPr>
+  </w:style>
 </w:styles>
 </file>
 
@@ -5651,6 +7333,71 @@
     <w:uiPriority w:val="99"/>
     <w:semiHidden/>
     <w:rsid w:val="00483B90"/>
+    <w:rPr>
+      <w:sz w:val="18"/>
+      <w:szCs w:val="18"/>
+    </w:rPr>
+  </w:style>
+  <w:style w:type="paragraph" w:styleId="a6">
+    <w:name w:val="header"/>
+    <w:basedOn w:val="a"/>
+    <w:link w:val="Char0"/>
+    <w:uiPriority w:val="99"/>
+    <w:unhideWhenUsed/>
+    <w:rsid w:val="000130F0"/>
+    <w:pPr>
+      <w:pBdr>
+        <w:bottom w:val="single" w:sz="6" w:space="1" w:color="auto"/>
+      </w:pBdr>
+      <w:tabs>
+        <w:tab w:val="center" w:pos="4153"/>
+        <w:tab w:val="right" w:pos="8306"/>
+      </w:tabs>
+      <w:snapToGrid w:val="0"/>
+      <w:jc w:val="center"/>
+    </w:pPr>
+    <w:rPr>
+      <w:sz w:val="18"/>
+      <w:szCs w:val="18"/>
+    </w:rPr>
+  </w:style>
+  <w:style w:type="character" w:customStyle="1" w:styleId="Char0">
+    <w:name w:val="页眉 Char"/>
+    <w:basedOn w:val="a0"/>
+    <w:link w:val="a6"/>
+    <w:uiPriority w:val="99"/>
+    <w:rsid w:val="000130F0"/>
+    <w:rPr>
+      <w:sz w:val="18"/>
+      <w:szCs w:val="18"/>
+    </w:rPr>
+  </w:style>
+  <w:style w:type="paragraph" w:styleId="a7">
+    <w:name w:val="footer"/>
+    <w:basedOn w:val="a"/>
+    <w:link w:val="Char1"/>
+    <w:uiPriority w:val="99"/>
+    <w:unhideWhenUsed/>
+    <w:rsid w:val="000130F0"/>
+    <w:pPr>
+      <w:tabs>
+        <w:tab w:val="center" w:pos="4153"/>
+        <w:tab w:val="right" w:pos="8306"/>
+      </w:tabs>
+      <w:snapToGrid w:val="0"/>
+      <w:jc w:val="left"/>
+    </w:pPr>
+    <w:rPr>
+      <w:sz w:val="18"/>
+      <w:szCs w:val="18"/>
+    </w:rPr>
+  </w:style>
+  <w:style w:type="character" w:customStyle="1" w:styleId="Char1">
+    <w:name w:val="页脚 Char"/>
+    <w:basedOn w:val="a0"/>
+    <w:link w:val="a7"/>
+    <w:uiPriority w:val="99"/>
+    <w:rsid w:val="000130F0"/>
     <w:rPr>
       <w:sz w:val="18"/>
       <w:szCs w:val="18"/>

</xml_diff>